<commit_message>
Adding videos to index and dd finalization
</commit_message>
<xml_diff>
--- a/Documents/DesignDocument.docx
+++ b/Documents/DesignDocument.docx
@@ -48,7 +48,7 @@
             <mc:AlternateContent>
               <mc:Choice Requires="wps">
                 <w:drawing>
-                  <wp:anchor distT="0" distB="0" distL="114300" distR="114300" simplePos="0" relativeHeight="251648512" behindDoc="0" locked="0" layoutInCell="1" allowOverlap="1" wp14:anchorId="0614D6F4" wp14:editId="066D93B9">
+                  <wp:anchor distT="0" distB="0" distL="114300" distR="114300" simplePos="0" relativeHeight="251657728" behindDoc="0" locked="0" layoutInCell="1" allowOverlap="1" wp14:anchorId="0614D6F4" wp14:editId="066D93B9">
                     <wp:simplePos x="0" y="0"/>
                     <wp:positionH relativeFrom="page">
                       <wp:align>center</wp:align>
@@ -252,7 +252,7 @@
                     <v:stroke joinstyle="miter"/>
                     <v:path gradientshapeok="t" o:connecttype="rect"/>
                   </v:shapetype>
-                  <v:shape id="Text Box 62" o:spid="_x0000_s1026" type="#_x0000_t202" style="position:absolute;left:0;text-align:left;margin-left:0;margin-top:0;width:468.2pt;height:97.25pt;z-index:251648512;visibility:visible;mso-wrap-style:square;mso-width-percent:765;mso-wrap-distance-left:9pt;mso-wrap-distance-top:0;mso-wrap-distance-right:9pt;mso-wrap-distance-bottom:0;mso-position-horizontal:center;mso-position-horizontal-relative:page;mso-position-vertical:top;mso-position-vertical-relative:margin;mso-width-percent:765;mso-width-relative:page;v-text-anchor:top" o:gfxdata="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" filled="f" stroked="f" strokeweight=".5pt">
+                  <v:shape id="Text Box 62" o:spid="_x0000_s1026" type="#_x0000_t202" style="position:absolute;left:0;text-align:left;margin-left:0;margin-top:0;width:468.2pt;height:97.25pt;z-index:251657728;visibility:visible;mso-wrap-style:square;mso-width-percent:765;mso-wrap-distance-left:9pt;mso-wrap-distance-top:0;mso-wrap-distance-right:9pt;mso-wrap-distance-bottom:0;mso-position-horizontal:center;mso-position-horizontal-relative:page;mso-position-vertical:top;mso-position-vertical-relative:margin;mso-width-percent:765;mso-width-relative:page;v-text-anchor:top" o:gfxdata="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" filled="f" stroked="f" strokeweight=".5pt">
                     <v:textbox style="mso-fit-shape-to-text:t">
                       <w:txbxContent>
                         <w:sdt>
@@ -408,7 +408,7 @@
             <mc:AlternateContent>
               <mc:Choice Requires="wpg">
                 <w:drawing>
-                  <wp:anchor distT="0" distB="0" distL="114300" distR="114300" simplePos="0" relativeHeight="251647488" behindDoc="1" locked="0" layoutInCell="1" allowOverlap="1" wp14:anchorId="1E1B6E11" wp14:editId="34C8DE2C">
+                  <wp:anchor distT="0" distB="0" distL="114300" distR="114300" simplePos="0" relativeHeight="251656704" behindDoc="1" locked="0" layoutInCell="1" allowOverlap="1" wp14:anchorId="1E1B6E11" wp14:editId="34C8DE2C">
                     <wp:simplePos x="0" y="0"/>
                     <mc:AlternateContent>
                       <mc:Choice Requires="wp14">
@@ -531,7 +531,7 @@
                               </a:ln>
                               <a:extLst>
                                 <a:ext uri="{91240B29-F687-4f45-9708-019B960494DF}">
-                                  <a14:hiddenLine xmlns:a14="http://schemas.microsoft.com/office/drawing/2010/main" xmlns:w="http://schemas.openxmlformats.org/wordprocessingml/2006/main" xmlns:w10="urn:schemas-microsoft-com:office:word" xmlns:v="urn:schemas-microsoft-com:vml" xmlns:o="urn:schemas-microsoft-com:office:office" xmlns:mv="urn:schemas-microsoft-com:mac:vml" xmlns:mo="http://schemas.microsoft.com/office/mac/office/2008/main" xmlns="" w="9525">
+                                  <a14:hiddenLine xmlns="" xmlns:mo="http://schemas.microsoft.com/office/mac/office/2008/main" xmlns:mv="urn:schemas-microsoft-com:mac:vml" xmlns:o="urn:schemas-microsoft-com:office:office" xmlns:v="urn:schemas-microsoft-com:vml" xmlns:w10="urn:schemas-microsoft-com:office:word" xmlns:w="http://schemas.openxmlformats.org/wordprocessingml/2006/main" xmlns:a14="http://schemas.microsoft.com/office/drawing/2010/main" w="9525">
                                     <a:solidFill>
                                       <a:srgbClr val="000000"/>
                                     </a:solidFill>
@@ -618,7 +618,7 @@
                               </a:ln>
                               <a:extLst>
                                 <a:ext uri="{91240B29-F687-4f45-9708-019B960494DF}">
-                                  <a14:hiddenLine xmlns:a14="http://schemas.microsoft.com/office/drawing/2010/main" xmlns:w="http://schemas.openxmlformats.org/wordprocessingml/2006/main" xmlns:w10="urn:schemas-microsoft-com:office:word" xmlns:v="urn:schemas-microsoft-com:vml" xmlns:o="urn:schemas-microsoft-com:office:office" xmlns:mv="urn:schemas-microsoft-com:mac:vml" xmlns:mo="http://schemas.microsoft.com/office/mac/office/2008/main" xmlns="" w="9525">
+                                  <a14:hiddenLine xmlns="" xmlns:mo="http://schemas.microsoft.com/office/mac/office/2008/main" xmlns:mv="urn:schemas-microsoft-com:mac:vml" xmlns:o="urn:schemas-microsoft-com:office:office" xmlns:v="urn:schemas-microsoft-com:vml" xmlns:w10="urn:schemas-microsoft-com:office:word" xmlns:w="http://schemas.openxmlformats.org/wordprocessingml/2006/main" xmlns:a14="http://schemas.microsoft.com/office/drawing/2010/main" w="9525">
                                     <a:solidFill>
                                       <a:srgbClr val="000000"/>
                                     </a:solidFill>
@@ -705,7 +705,7 @@
                               </a:ln>
                               <a:extLst>
                                 <a:ext uri="{91240B29-F687-4f45-9708-019B960494DF}">
-                                  <a14:hiddenLine xmlns:a14="http://schemas.microsoft.com/office/drawing/2010/main" xmlns:w="http://schemas.openxmlformats.org/wordprocessingml/2006/main" xmlns:w10="urn:schemas-microsoft-com:office:word" xmlns:v="urn:schemas-microsoft-com:vml" xmlns:o="urn:schemas-microsoft-com:office:office" xmlns:mv="urn:schemas-microsoft-com:mac:vml" xmlns:mo="http://schemas.microsoft.com/office/mac/office/2008/main" xmlns="" w="9525">
+                                  <a14:hiddenLine xmlns="" xmlns:mo="http://schemas.microsoft.com/office/mac/office/2008/main" xmlns:mv="urn:schemas-microsoft-com:mac:vml" xmlns:o="urn:schemas-microsoft-com:office:office" xmlns:v="urn:schemas-microsoft-com:vml" xmlns:w10="urn:schemas-microsoft-com:office:word" xmlns:w="http://schemas.openxmlformats.org/wordprocessingml/2006/main" xmlns:a14="http://schemas.microsoft.com/office/drawing/2010/main" w="9525">
                                     <a:solidFill>
                                       <a:srgbClr val="000000"/>
                                     </a:solidFill>
@@ -792,7 +792,7 @@
                               </a:ln>
                               <a:extLst>
                                 <a:ext uri="{91240B29-F687-4f45-9708-019B960494DF}">
-                                  <a14:hiddenLine xmlns:a14="http://schemas.microsoft.com/office/drawing/2010/main" xmlns:w="http://schemas.openxmlformats.org/wordprocessingml/2006/main" xmlns:w10="urn:schemas-microsoft-com:office:word" xmlns:v="urn:schemas-microsoft-com:vml" xmlns:o="urn:schemas-microsoft-com:office:office" xmlns:mv="urn:schemas-microsoft-com:mac:vml" xmlns:mo="http://schemas.microsoft.com/office/mac/office/2008/main" xmlns="" w="9525">
+                                  <a14:hiddenLine xmlns="" xmlns:mo="http://schemas.microsoft.com/office/mac/office/2008/main" xmlns:mv="urn:schemas-microsoft-com:mac:vml" xmlns:o="urn:schemas-microsoft-com:office:office" xmlns:v="urn:schemas-microsoft-com:vml" xmlns:w10="urn:schemas-microsoft-com:office:word" xmlns:w="http://schemas.openxmlformats.org/wordprocessingml/2006/main" xmlns:a14="http://schemas.microsoft.com/office/drawing/2010/main" w="9525">
                                     <a:solidFill>
                                       <a:srgbClr val="000000"/>
                                     </a:solidFill>
@@ -879,7 +879,7 @@
                               </a:ln>
                               <a:extLst>
                                 <a:ext uri="{91240B29-F687-4f45-9708-019B960494DF}">
-                                  <a14:hiddenLine xmlns:a14="http://schemas.microsoft.com/office/drawing/2010/main" xmlns:w="http://schemas.openxmlformats.org/wordprocessingml/2006/main" xmlns:w10="urn:schemas-microsoft-com:office:word" xmlns:v="urn:schemas-microsoft-com:vml" xmlns:o="urn:schemas-microsoft-com:office:office" xmlns:mv="urn:schemas-microsoft-com:mac:vml" xmlns:mo="http://schemas.microsoft.com/office/mac/office/2008/main" xmlns="" w="9525">
+                                  <a14:hiddenLine xmlns="" xmlns:mo="http://schemas.microsoft.com/office/mac/office/2008/main" xmlns:mv="urn:schemas-microsoft-com:mac:vml" xmlns:o="urn:schemas-microsoft-com:office:office" xmlns:v="urn:schemas-microsoft-com:vml" xmlns:w10="urn:schemas-microsoft-com:office:word" xmlns:w="http://schemas.openxmlformats.org/wordprocessingml/2006/main" xmlns:a14="http://schemas.microsoft.com/office/drawing/2010/main" w="9525">
                                     <a:solidFill>
                                       <a:srgbClr val="000000"/>
                                     </a:solidFill>
@@ -910,7 +910,7 @@
               </mc:Choice>
               <mc:Fallback>
                 <w:pict>
-                  <v:group w14:anchorId="0EB089A3" id="Group 2" o:spid="_x0000_s1026" style="position:absolute;margin-left:0;margin-top:0;width:432.65pt;height:448.55pt;z-index:-251668992;mso-width-percent:706;mso-height-percent:566;mso-left-percent:220;mso-top-percent:300;mso-position-horizontal-relative:page;mso-position-vertical-relative:page;mso-width-percent:706;mso-height-percent:566;mso-left-percent:220;mso-top-percent:300" coordsize="43291,44910" o:gfxdata="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">
+                  <v:group w14:anchorId="063D516D" id="Group 2" o:spid="_x0000_s1026" style="position:absolute;margin-left:0;margin-top:0;width:432.65pt;height:448.55pt;z-index:-251659776;mso-width-percent:706;mso-height-percent:566;mso-left-percent:220;mso-top-percent:300;mso-position-horizontal-relative:page;mso-position-vertical-relative:page;mso-width-percent:706;mso-height-percent:566;mso-left-percent:220;mso-top-percent:300" coordsize="43291,44910" o:gfxdata="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">
                     <o:lock v:ext="edit" aspectratio="t"/>
                     <v:shape id="Freeform 64" o:spid="_x0000_s1027" style="position:absolute;left:15017;width:28274;height:28352;visibility:visible;mso-wrap-style:square;v-text-anchor:top" coordsize="1781,1786" o:gfxdata="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" path="m4,1786l,1782,1776,r5,5l4,1786xe" filled="f" stroked="f">
                       <v:path arrowok="t" o:connecttype="custom" o:connectlocs="6350,2835275;0,2828925;2819400,0;2827338,7938;6350,2835275" o:connectangles="0,0,0,0,0"/>
@@ -941,7 +941,7 @@
             <mc:AlternateContent>
               <mc:Choice Requires="wps">
                 <w:drawing>
-                  <wp:anchor distT="0" distB="0" distL="114300" distR="114300" simplePos="0" relativeHeight="251646464" behindDoc="0" locked="0" layoutInCell="1" allowOverlap="1" wp14:anchorId="282540B7" wp14:editId="19002025">
+                  <wp:anchor distT="0" distB="0" distL="114300" distR="114300" simplePos="0" relativeHeight="251655680" behindDoc="0" locked="0" layoutInCell="1" allowOverlap="1" wp14:anchorId="282540B7" wp14:editId="19002025">
                     <wp:simplePos x="0" y="0"/>
                     <wp:positionH relativeFrom="page">
                       <wp:align>center</wp:align>
@@ -1055,25 +1055,7 @@
                                         <w:sz w:val="36"/>
                                         <w:szCs w:val="36"/>
                                       </w:rPr>
-                                      <w:t xml:space="preserve">Senior Project – </w:t>
-                                    </w:r>
-                                    <w:proofErr w:type="gramStart"/>
-                                    <w:r>
-                                      <w:rPr>
-                                        <w:color w:val="5B9BD5" w:themeColor="accent1"/>
-                                        <w:sz w:val="36"/>
-                                        <w:szCs w:val="36"/>
-                                      </w:rPr>
-                                      <w:t>Spring</w:t>
-                                    </w:r>
-                                    <w:proofErr w:type="gramEnd"/>
-                                    <w:r>
-                                      <w:rPr>
-                                        <w:color w:val="5B9BD5" w:themeColor="accent1"/>
-                                        <w:sz w:val="36"/>
-                                        <w:szCs w:val="36"/>
-                                      </w:rPr>
-                                      <w:t xml:space="preserve"> 2015</w:t>
+                                      <w:t>Senior Project – Spring 2015</w:t>
                                     </w:r>
                                   </w:p>
                                 </w:sdtContent>
@@ -1100,7 +1082,7 @@
               </mc:Choice>
               <mc:Fallback>
                 <w:pict>
-                  <v:shape w14:anchorId="282540B7" id="Text Box 69" o:spid="_x0000_s1027" type="#_x0000_t202" style="position:absolute;left:0;text-align:left;margin-left:0;margin-top:0;width:468.2pt;height:44.45pt;z-index:251646464;visibility:visible;mso-wrap-style:square;mso-width-percent:765;mso-height-percent:0;mso-wrap-distance-left:9pt;mso-wrap-distance-top:0;mso-wrap-distance-right:9pt;mso-wrap-distance-bottom:0;mso-position-horizontal:center;mso-position-horizontal-relative:page;mso-position-vertical:bottom;mso-position-vertical-relative:margin;mso-width-percent:765;mso-height-percent:0;mso-width-relative:page;mso-height-relative:margin;v-text-anchor:bottom" o:gfxdata="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" filled="f" stroked="f" strokeweight=".5pt">
+                  <v:shape w14:anchorId="282540B7" id="Text Box 69" o:spid="_x0000_s1027" type="#_x0000_t202" style="position:absolute;left:0;text-align:left;margin-left:0;margin-top:0;width:468.2pt;height:44.45pt;z-index:251655680;visibility:visible;mso-wrap-style:square;mso-width-percent:765;mso-height-percent:0;mso-wrap-distance-left:9pt;mso-wrap-distance-top:0;mso-wrap-distance-right:9pt;mso-wrap-distance-bottom:0;mso-position-horizontal:center;mso-position-horizontal-relative:page;mso-position-vertical:bottom;mso-position-vertical-relative:margin;mso-width-percent:765;mso-height-percent:0;mso-width-relative:page;mso-height-relative:margin;v-text-anchor:bottom" o:gfxdata="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" filled="f" stroked="f" strokeweight=".5pt">
                     <v:textbox style="mso-fit-shape-to-text:t" inset="0,0,0,0">
                       <w:txbxContent>
                         <w:p>
@@ -1170,25 +1152,7 @@
                                   <w:sz w:val="36"/>
                                   <w:szCs w:val="36"/>
                                 </w:rPr>
-                                <w:t xml:space="preserve">Senior Project – </w:t>
-                              </w:r>
-                              <w:proofErr w:type="gramStart"/>
-                              <w:r>
-                                <w:rPr>
-                                  <w:color w:val="5B9BD5" w:themeColor="accent1"/>
-                                  <w:sz w:val="36"/>
-                                  <w:szCs w:val="36"/>
-                                </w:rPr>
-                                <w:t>Spring</w:t>
-                              </w:r>
-                              <w:proofErr w:type="gramEnd"/>
-                              <w:r>
-                                <w:rPr>
-                                  <w:color w:val="5B9BD5" w:themeColor="accent1"/>
-                                  <w:sz w:val="36"/>
-                                  <w:szCs w:val="36"/>
-                                </w:rPr>
-                                <w:t xml:space="preserve"> 2015</w:t>
+                                <w:t>Senior Project – Spring 2015</w:t>
                               </w:r>
                             </w:p>
                           </w:sdtContent>
@@ -1213,6 +1177,8 @@
               <w:szCs w:val="21"/>
             </w:rPr>
           </w:pPr>
+          <w:bookmarkStart w:id="0" w:name="_GoBack"/>
+          <w:bookmarkEnd w:id="0"/>
           <w:r>
             <w:rPr>
               <w:rFonts w:eastAsia="Times New Roman" w:cs="Times New Roman"/>
@@ -1231,12 +1197,12 @@
       <w:pPr>
         <w:pStyle w:val="Heading2"/>
       </w:pPr>
-      <w:bookmarkStart w:id="0" w:name="_Toc418169593"/>
+      <w:bookmarkStart w:id="1" w:name="_Toc418169593"/>
       <w:r>
         <w:lastRenderedPageBreak/>
         <w:t>Legal Notices</w:t>
       </w:r>
-      <w:bookmarkEnd w:id="0"/>
+      <w:bookmarkEnd w:id="1"/>
     </w:p>
     <w:p>
       <w:pPr>
@@ -1407,12 +1373,12 @@
           <w:szCs w:val="22"/>
         </w:rPr>
       </w:pPr>
-      <w:bookmarkStart w:id="1" w:name="_Toc418169594"/>
+      <w:bookmarkStart w:id="2" w:name="_Toc418169594"/>
       <w:r>
         <w:lastRenderedPageBreak/>
         <w:t>Abstract</w:t>
       </w:r>
-      <w:bookmarkEnd w:id="1"/>
+      <w:bookmarkEnd w:id="2"/>
     </w:p>
     <w:p>
       <w:pPr>
@@ -1421,14 +1387,12 @@
         <w:rPr>
           <w:rFonts w:cs="Times New Roman"/>
           <w:szCs w:val="24"/>
-          <w:highlight w:val="yellow"/>
         </w:rPr>
       </w:pPr>
       <w:r>
         <w:rPr>
           <w:rFonts w:cs="Times New Roman"/>
           <w:szCs w:val="24"/>
-          <w:highlight w:val="yellow"/>
         </w:rPr>
         <w:t>There is a lot involved with the training of soccer players.  The current system for training is primitive usually involving an instructor and a physical field for playing.  The primary objective is to produce a new, modern, and system for training soccer players.  The system will be a program with features that will assist players for learning the skills required on their own.</w:t>
       </w:r>
@@ -1445,15 +1409,27 @@
         <w:rPr>
           <w:rFonts w:cs="Times New Roman"/>
           <w:szCs w:val="24"/>
-          <w:highlight w:val="yellow"/>
         </w:rPr>
         <w:t>Implementing this system is revolutionary to the way avid players train in the sport.  With the functionality and portability that SkillCourt offers, the user can create a personalized regimen for improving skills; thus, SkillCourt offers an overall improvement to both the soccer training and playing experience for players.</w:t>
       </w:r>
       <w:r>
         <w:rPr>
           <w:rFonts w:cs="Times New Roman"/>
+          <w:szCs w:val="24"/>
         </w:rPr>
         <w:t xml:space="preserve"> </w:t>
+      </w:r>
+      <w:r>
+        <w:rPr>
+          <w:rFonts w:cs="Times New Roman"/>
+        </w:rPr>
+        <w:t xml:space="preserve"> </w:t>
+      </w:r>
+      <w:r>
+        <w:rPr>
+          <w:rFonts w:cs="Times New Roman"/>
+        </w:rPr>
+        <w:t>Utilizing different engineering architectures and techniques has allowed to create a system which offers a user-friendly interface on top of a model which is easy to understand and maintain.</w:t>
       </w:r>
     </w:p>
     <w:p>
@@ -1482,7 +1458,7 @@
           <w:color w:val="auto"/>
         </w:rPr>
       </w:pPr>
-      <w:bookmarkStart w:id="2" w:name="_Toc418169595"/>
+      <w:bookmarkStart w:id="3" w:name="_Toc418169595"/>
       <w:r>
         <w:rPr>
           <w:rStyle w:val="Heading2Char"/>
@@ -1492,7 +1468,7 @@
         <w:lastRenderedPageBreak/>
         <w:t>Table of Contents</w:t>
       </w:r>
-      <w:bookmarkEnd w:id="2"/>
+      <w:bookmarkEnd w:id="3"/>
     </w:p>
     <w:sdt>
       <w:sdtPr>
@@ -3050,7 +3026,21 @@
                 <w:rStyle w:val="Hyperlink"/>
                 <w:noProof/>
               </w:rPr>
-              <w:t>Code Specification</w:t>
+              <w:t>Code Spe</w:t>
+            </w:r>
+            <w:r>
+              <w:rPr>
+                <w:rStyle w:val="Hyperlink"/>
+                <w:noProof/>
+              </w:rPr>
+              <w:t>c</w:t>
+            </w:r>
+            <w:r>
+              <w:rPr>
+                <w:rStyle w:val="Hyperlink"/>
+                <w:noProof/>
+              </w:rPr>
+              <w:t>ification</w:t>
             </w:r>
             <w:r>
               <w:rPr>
@@ -3769,7 +3759,7 @@
           <w:bCs/>
         </w:rPr>
       </w:pPr>
-      <w:bookmarkStart w:id="3" w:name="_Toc418169596"/>
+      <w:bookmarkStart w:id="4" w:name="_Toc418169596"/>
       <w:r>
         <w:rPr>
           <w:rStyle w:val="Heading2Char"/>
@@ -3780,12 +3770,12 @@
         <w:lastRenderedPageBreak/>
         <w:t>Introduction</w:t>
       </w:r>
-      <w:bookmarkEnd w:id="3"/>
-    </w:p>
-    <w:p>
-      <w:bookmarkStart w:id="4" w:name="OLE_LINK3"/>
-      <w:bookmarkStart w:id="5" w:name="OLE_LINK4"/>
-      <w:bookmarkStart w:id="6" w:name="OLE_LINK5"/>
+      <w:bookmarkEnd w:id="4"/>
+    </w:p>
+    <w:p>
+      <w:bookmarkStart w:id="5" w:name="OLE_LINK3"/>
+      <w:bookmarkStart w:id="6" w:name="OLE_LINK4"/>
+      <w:bookmarkStart w:id="7" w:name="OLE_LINK5"/>
       <w:r>
         <w:t>Soccer has become a world-wide sporting phenomena with events like the World Cup massing viewers of over 900 million and over 200 teams participating in the games that lead up to it.  On a much smaller level, soccer is not surprisingly a favorite past-time for countless people of all ages.  Due to it</w:t>
       </w:r>
@@ -3797,14 +3787,14 @@
       <w:pPr>
         <w:pStyle w:val="Heading3"/>
       </w:pPr>
-      <w:bookmarkStart w:id="7" w:name="_Toc418169597"/>
-      <w:bookmarkEnd w:id="4"/>
+      <w:bookmarkStart w:id="8" w:name="_Toc418169597"/>
       <w:bookmarkEnd w:id="5"/>
       <w:bookmarkEnd w:id="6"/>
+      <w:bookmarkEnd w:id="7"/>
       <w:r>
         <w:t>Problem Definition</w:t>
       </w:r>
-      <w:bookmarkEnd w:id="7"/>
+      <w:bookmarkEnd w:id="8"/>
     </w:p>
     <w:p>
       <w:pPr>
@@ -3829,11 +3819,11 @@
       <w:pPr>
         <w:pStyle w:val="Heading3"/>
       </w:pPr>
-      <w:bookmarkStart w:id="8" w:name="_Toc418169598"/>
+      <w:bookmarkStart w:id="9" w:name="_Toc418169598"/>
       <w:r>
         <w:t>Design Methodology</w:t>
       </w:r>
-      <w:bookmarkEnd w:id="8"/>
+      <w:bookmarkEnd w:id="9"/>
     </w:p>
     <w:p>
       <w:r>
@@ -3842,13 +3832,8 @@
     </w:p>
     <w:p>
       <w:r>
-        <w:t xml:space="preserve">Since the process is iterative, it allows small and concise changes to be made leading to the overall progression of the project as a whole.  Below is the methodology diagram used for the completion of the </w:t>
-      </w:r>
-      <w:proofErr w:type="gramStart"/>
-      <w:r>
-        <w:t>product:</w:t>
-      </w:r>
-      <w:proofErr w:type="gramEnd"/>
+        <w:t>Since the process is iterative, it allows small and concise changes to be made leading to the overall progression of the project as a whole.  Below is the methodology diagram used for the completion of the product:</w:t>
+      </w:r>
     </w:p>
     <w:p>
       <w:pPr>
@@ -3955,15 +3940,7 @@
       </w:pPr>
       <w:r>
         <w:lastRenderedPageBreak/>
-        <w:t xml:space="preserve">For SkillCourt, we used Mingle, a </w:t>
-      </w:r>
-      <w:proofErr w:type="spellStart"/>
-      <w:r>
-        <w:t>ThoughtWorks</w:t>
-      </w:r>
-      <w:proofErr w:type="spellEnd"/>
-      <w:r>
-        <w:t xml:space="preserve"> agile/scrum </w:t>
+        <w:t xml:space="preserve">For SkillCourt, we used Mingle, a ThoughtWorks agile/scrum </w:t>
       </w:r>
       <w:r>
         <w:t>service, to track and document the project’s progress and requirements.  Mingle allowed for us to break the d</w:t>
@@ -3976,11 +3953,11 @@
       <w:pPr>
         <w:pStyle w:val="Heading3"/>
       </w:pPr>
-      <w:bookmarkStart w:id="9" w:name="_Toc418169599"/>
+      <w:bookmarkStart w:id="10" w:name="_Toc418169599"/>
       <w:r>
         <w:t>Terminology</w:t>
       </w:r>
-      <w:bookmarkEnd w:id="9"/>
+      <w:bookmarkEnd w:id="10"/>
       <w:r>
         <w:t xml:space="preserve"> </w:t>
       </w:r>
@@ -4141,35 +4118,17 @@
       <w:pPr>
         <w:pStyle w:val="Heading3"/>
       </w:pPr>
-      <w:bookmarkStart w:id="10" w:name="_Toc418169600"/>
+      <w:bookmarkStart w:id="11" w:name="_Toc418169600"/>
       <w:r>
         <w:t>Overview of Document</w:t>
       </w:r>
-      <w:bookmarkEnd w:id="10"/>
-    </w:p>
-    <w:p>
-      <w:pPr>
-        <w:spacing w:line="480" w:lineRule="auto"/>
-        <w:rPr>
-          <w:rFonts w:cs="Times New Roman"/>
-          <w:sz w:val="24"/>
-          <w:szCs w:val="24"/>
-        </w:rPr>
-      </w:pPr>
-      <w:r>
-        <w:rPr>
-          <w:rFonts w:cs="Times New Roman"/>
-          <w:sz w:val="24"/>
-          <w:szCs w:val="24"/>
-        </w:rPr>
+      <w:bookmarkEnd w:id="11"/>
+    </w:p>
+    <w:p>
+      <w:r>
         <w:t>In chapter</w:t>
       </w:r>
       <w:r>
-        <w:rPr>
-          <w:rFonts w:cs="Times New Roman"/>
-          <w:sz w:val="24"/>
-          <w:szCs w:val="24"/>
-        </w:rPr>
         <w:t xml:space="preserve"> 1, the main problem is introduced, along with the design methodology used and definitions relating to the project.  In chapter 2, the system is introduced in terms of the system’s architecture, with the subsystem decomposition, hardware and software mapping, persistent data management and privacy/security aspects explained.  Chapter 3 delves into the behavior of each subsystem described and the static and dynamic models used are explained.  Chapter 4 is a glossary of domain-specific terms.  In the appendix, miscellaneous material such as use case diagrams, use cases being implemented, and documented class interfaces can be found.  Lastly, a diary of meetings are references can be found at the end of the document.</w:t>
       </w:r>
     </w:p>
@@ -4205,7 +4164,7 @@
           <w:bCs/>
         </w:rPr>
       </w:pPr>
-      <w:bookmarkStart w:id="11" w:name="_Toc418169601"/>
+      <w:bookmarkStart w:id="12" w:name="_Toc418169601"/>
       <w:r>
         <w:rPr>
           <w:rStyle w:val="Heading2Char"/>
@@ -4216,7 +4175,7 @@
         <w:lastRenderedPageBreak/>
         <w:t>System Design</w:t>
       </w:r>
-      <w:bookmarkEnd w:id="11"/>
+      <w:bookmarkEnd w:id="12"/>
     </w:p>
     <w:p>
       <w:r>
@@ -4240,14 +4199,7 @@
       </w:r>
       <w:r>
         <w:tab/>
-      </w:r>
-      <w:proofErr w:type="gramStart"/>
-      <w:r>
-        <w:t>players</w:t>
-      </w:r>
-      <w:proofErr w:type="gramEnd"/>
-      <w:r>
-        <w:t xml:space="preserve"> to create a new player account</w:t>
+        <w:t>players to create a new player account</w:t>
       </w:r>
     </w:p>
     <w:p>
@@ -4259,14 +4211,7 @@
       </w:r>
       <w:r>
         <w:tab/>
-      </w:r>
-      <w:proofErr w:type="gramStart"/>
-      <w:r>
-        <w:t>players</w:t>
-      </w:r>
-      <w:proofErr w:type="gramEnd"/>
-      <w:r>
-        <w:t xml:space="preserve"> to log in with their account credentials</w:t>
+        <w:t>players to log in with their account credentials</w:t>
       </w:r>
     </w:p>
     <w:p>
@@ -4278,14 +4223,7 @@
       </w:r>
       <w:r>
         <w:tab/>
-      </w:r>
-      <w:proofErr w:type="gramStart"/>
-      <w:r>
-        <w:t>players</w:t>
-      </w:r>
-      <w:proofErr w:type="gramEnd"/>
-      <w:r>
-        <w:t xml:space="preserve"> to log in as a guest player</w:t>
+        <w:t>players to log in as a guest player</w:t>
       </w:r>
     </w:p>
     <w:p>
@@ -4297,14 +4235,7 @@
       </w:r>
       <w:r>
         <w:tab/>
-      </w:r>
-      <w:proofErr w:type="gramStart"/>
-      <w:r>
-        <w:t>players</w:t>
-      </w:r>
-      <w:proofErr w:type="gramEnd"/>
-      <w:r>
-        <w:t xml:space="preserve"> to view their account information</w:t>
+        <w:t>players to view their account information</w:t>
       </w:r>
     </w:p>
     <w:p>
@@ -4316,14 +4247,7 @@
       </w:r>
       <w:r>
         <w:tab/>
-      </w:r>
-      <w:proofErr w:type="gramStart"/>
-      <w:r>
-        <w:t>players</w:t>
-      </w:r>
-      <w:proofErr w:type="gramEnd"/>
-      <w:r>
-        <w:t xml:space="preserve"> to change their account information</w:t>
+        <w:t>players to change their account information</w:t>
       </w:r>
     </w:p>
     <w:p>
@@ -4335,14 +4259,7 @@
       </w:r>
       <w:r>
         <w:tab/>
-      </w:r>
-      <w:proofErr w:type="gramStart"/>
-      <w:r>
-        <w:t>players</w:t>
-      </w:r>
-      <w:proofErr w:type="gramEnd"/>
-      <w:r>
-        <w:t xml:space="preserve"> to view their statistics</w:t>
+        <w:t>players to view their statistics</w:t>
       </w:r>
     </w:p>
     <w:p>
@@ -4354,14 +4271,7 @@
       </w:r>
       <w:r>
         <w:tab/>
-      </w:r>
-      <w:proofErr w:type="gramStart"/>
-      <w:r>
-        <w:t>players</w:t>
-      </w:r>
-      <w:proofErr w:type="gramEnd"/>
-      <w:r>
-        <w:t xml:space="preserve"> to connect to SkillCourt Pads</w:t>
+        <w:t>players to connect to SkillCourt Pads</w:t>
       </w:r>
     </w:p>
     <w:p>
@@ -4373,14 +4283,7 @@
       </w:r>
       <w:r>
         <w:tab/>
-      </w:r>
-      <w:proofErr w:type="gramStart"/>
-      <w:r>
-        <w:t>players</w:t>
-      </w:r>
-      <w:proofErr w:type="gramEnd"/>
-      <w:r>
-        <w:t xml:space="preserve"> to select default routines</w:t>
+        <w:t>players to select default routines</w:t>
       </w:r>
     </w:p>
     <w:p>
@@ -4392,14 +4295,7 @@
       </w:r>
       <w:r>
         <w:tab/>
-      </w:r>
-      <w:proofErr w:type="gramStart"/>
-      <w:r>
-        <w:t>players</w:t>
-      </w:r>
-      <w:proofErr w:type="gramEnd"/>
-      <w:r>
-        <w:t xml:space="preserve"> to play default routines</w:t>
+        <w:t>players to play default routines</w:t>
       </w:r>
     </w:p>
     <w:p>
@@ -4411,14 +4307,7 @@
       </w:r>
       <w:r>
         <w:tab/>
-      </w:r>
-      <w:proofErr w:type="gramStart"/>
-      <w:r>
-        <w:t>players</w:t>
-      </w:r>
-      <w:proofErr w:type="gramEnd"/>
-      <w:r>
-        <w:t xml:space="preserve"> to select custom routines</w:t>
+        <w:t>players to select custom routines</w:t>
       </w:r>
     </w:p>
     <w:p>
@@ -4430,14 +4319,7 @@
       </w:r>
       <w:r>
         <w:tab/>
-      </w:r>
-      <w:proofErr w:type="gramStart"/>
-      <w:r>
-        <w:t>players</w:t>
-      </w:r>
-      <w:proofErr w:type="gramEnd"/>
-      <w:r>
-        <w:t xml:space="preserve"> to play custom routines</w:t>
+        <w:t>players to play custom routines</w:t>
       </w:r>
     </w:p>
     <w:p>
@@ -4449,14 +4331,7 @@
       </w:r>
       <w:r>
         <w:tab/>
-      </w:r>
-      <w:proofErr w:type="gramStart"/>
-      <w:r>
-        <w:t>players</w:t>
-      </w:r>
-      <w:proofErr w:type="gramEnd"/>
-      <w:r>
-        <w:t xml:space="preserve"> to select coach routines</w:t>
+        <w:t>players to select coach routines</w:t>
       </w:r>
     </w:p>
     <w:p>
@@ -4468,14 +4343,7 @@
       </w:r>
       <w:r>
         <w:tab/>
-      </w:r>
-      <w:proofErr w:type="gramStart"/>
-      <w:r>
-        <w:t>players</w:t>
-      </w:r>
-      <w:proofErr w:type="gramEnd"/>
-      <w:r>
-        <w:t xml:space="preserve"> to play coach routines</w:t>
+        <w:t>players to play coach routines</w:t>
       </w:r>
     </w:p>
     <w:p>
@@ -4487,14 +4355,7 @@
       </w:r>
       <w:r>
         <w:tab/>
-      </w:r>
-      <w:proofErr w:type="gramStart"/>
-      <w:r>
-        <w:t>players</w:t>
-      </w:r>
-      <w:proofErr w:type="gramEnd"/>
-      <w:r>
-        <w:t xml:space="preserve"> to view game score and info</w:t>
+        <w:t>players to view game score and info</w:t>
       </w:r>
     </w:p>
     <w:p>
@@ -4506,14 +4367,7 @@
       </w:r>
       <w:r>
         <w:tab/>
-      </w:r>
-      <w:proofErr w:type="gramStart"/>
-      <w:r>
-        <w:t>players</w:t>
-      </w:r>
-      <w:proofErr w:type="gramEnd"/>
-      <w:r>
-        <w:t xml:space="preserve"> to disconnect from pads</w:t>
+        <w:t>players to disconnect from pads</w:t>
       </w:r>
     </w:p>
     <w:p>
@@ -4525,14 +4379,7 @@
       </w:r>
       <w:r>
         <w:tab/>
-      </w:r>
-      <w:proofErr w:type="gramStart"/>
-      <w:r>
-        <w:t>players</w:t>
-      </w:r>
-      <w:proofErr w:type="gramEnd"/>
-      <w:r>
-        <w:t xml:space="preserve"> to log out</w:t>
+        <w:t>players to log out</w:t>
       </w:r>
     </w:p>
     <w:p>
@@ -4552,14 +4399,7 @@
       </w:r>
       <w:r>
         <w:tab/>
-      </w:r>
-      <w:proofErr w:type="gramStart"/>
-      <w:r>
-        <w:t>coaches</w:t>
-      </w:r>
-      <w:proofErr w:type="gramEnd"/>
-      <w:r>
-        <w:t xml:space="preserve"> to create a new coach account</w:t>
+        <w:t>coaches to create a new coach account</w:t>
       </w:r>
     </w:p>
     <w:p>
@@ -4571,14 +4411,7 @@
       </w:r>
       <w:r>
         <w:tab/>
-      </w:r>
-      <w:proofErr w:type="gramStart"/>
-      <w:r>
-        <w:t>coaches</w:t>
-      </w:r>
-      <w:proofErr w:type="gramEnd"/>
-      <w:r>
-        <w:t xml:space="preserve"> to log in with their account credentials</w:t>
+        <w:t>coaches to log in with their account credentials</w:t>
       </w:r>
     </w:p>
     <w:p>
@@ -4590,14 +4423,7 @@
       </w:r>
       <w:r>
         <w:tab/>
-      </w:r>
-      <w:proofErr w:type="gramStart"/>
-      <w:r>
-        <w:t>coaches</w:t>
-      </w:r>
-      <w:proofErr w:type="gramEnd"/>
-      <w:r>
-        <w:t xml:space="preserve"> to log off</w:t>
+        <w:t>coaches to log off</w:t>
       </w:r>
     </w:p>
     <w:p>
@@ -4609,14 +4435,7 @@
       </w:r>
       <w:r>
         <w:tab/>
-      </w:r>
-      <w:proofErr w:type="gramStart"/>
-      <w:r>
-        <w:t>coaches</w:t>
-      </w:r>
-      <w:proofErr w:type="gramEnd"/>
-      <w:r>
-        <w:t xml:space="preserve"> to view player roster</w:t>
+        <w:t>coaches to view player roster</w:t>
       </w:r>
     </w:p>
     <w:p>
@@ -4628,14 +4447,7 @@
       </w:r>
       <w:r>
         <w:tab/>
-      </w:r>
-      <w:proofErr w:type="gramStart"/>
-      <w:r>
-        <w:t>coaches</w:t>
-      </w:r>
-      <w:proofErr w:type="gramEnd"/>
-      <w:r>
-        <w:t xml:space="preserve"> to view their players’ info</w:t>
+        <w:t>coaches to view their players’ info</w:t>
       </w:r>
     </w:p>
     <w:p>
@@ -4647,14 +4459,7 @@
       </w:r>
       <w:r>
         <w:tab/>
-      </w:r>
-      <w:proofErr w:type="gramStart"/>
-      <w:r>
-        <w:t>coaches</w:t>
-      </w:r>
-      <w:proofErr w:type="gramEnd"/>
-      <w:r>
-        <w:t xml:space="preserve"> to view their players’ statistics </w:t>
+        <w:t xml:space="preserve">coaches to view their players’ statistics </w:t>
       </w:r>
     </w:p>
     <w:p>
@@ -4666,14 +4471,7 @@
       </w:r>
       <w:r>
         <w:tab/>
-      </w:r>
-      <w:proofErr w:type="gramStart"/>
-      <w:r>
-        <w:t>coaches</w:t>
-      </w:r>
-      <w:proofErr w:type="gramEnd"/>
-      <w:r>
-        <w:t xml:space="preserve"> to view their custom routines</w:t>
+        <w:t>coaches to view their custom routines</w:t>
       </w:r>
     </w:p>
     <w:p>
@@ -4685,14 +4483,7 @@
       </w:r>
       <w:r>
         <w:tab/>
-      </w:r>
-      <w:proofErr w:type="gramStart"/>
-      <w:r>
-        <w:t>coaches</w:t>
-      </w:r>
-      <w:proofErr w:type="gramEnd"/>
-      <w:r>
-        <w:t xml:space="preserve"> to create custom routines</w:t>
+        <w:t>coaches to create custom routines</w:t>
       </w:r>
     </w:p>
     <w:p>
@@ -4704,14 +4495,7 @@
       </w:r>
       <w:r>
         <w:tab/>
-      </w:r>
-      <w:proofErr w:type="gramStart"/>
-      <w:r>
-        <w:t>players</w:t>
-      </w:r>
-      <w:proofErr w:type="gramEnd"/>
-      <w:r>
-        <w:t xml:space="preserve"> to log in with their account credentials </w:t>
+        <w:t xml:space="preserve">players to log in with their account credentials </w:t>
       </w:r>
     </w:p>
     <w:p>
@@ -4724,14 +4508,7 @@
       </w:r>
       <w:r>
         <w:tab/>
-      </w:r>
-      <w:proofErr w:type="gramStart"/>
-      <w:r>
-        <w:t>players</w:t>
-      </w:r>
-      <w:proofErr w:type="gramEnd"/>
-      <w:r>
-        <w:t xml:space="preserve"> to log off </w:t>
+        <w:t xml:space="preserve">players to log off </w:t>
       </w:r>
     </w:p>
     <w:p>
@@ -4743,14 +4520,7 @@
       </w:r>
       <w:r>
         <w:tab/>
-      </w:r>
-      <w:proofErr w:type="gramStart"/>
-      <w:r>
-        <w:t>players</w:t>
-      </w:r>
-      <w:proofErr w:type="gramEnd"/>
-      <w:r>
-        <w:t xml:space="preserve"> to create a new player account</w:t>
+        <w:t>players to create a new player account</w:t>
       </w:r>
     </w:p>
     <w:p>
@@ -4762,14 +4532,7 @@
       </w:r>
       <w:r>
         <w:tab/>
-      </w:r>
-      <w:proofErr w:type="gramStart"/>
-      <w:r>
-        <w:t>players</w:t>
-      </w:r>
-      <w:proofErr w:type="gramEnd"/>
-      <w:r>
-        <w:t xml:space="preserve"> to view their account info</w:t>
+        <w:t>players to view their account info</w:t>
       </w:r>
     </w:p>
     <w:p>
@@ -4781,14 +4544,7 @@
       </w:r>
       <w:r>
         <w:tab/>
-      </w:r>
-      <w:proofErr w:type="gramStart"/>
-      <w:r>
-        <w:t>players</w:t>
-      </w:r>
-      <w:proofErr w:type="gramEnd"/>
-      <w:r>
-        <w:t xml:space="preserve"> to view their account statistics</w:t>
+        <w:t>players to view their account statistics</w:t>
       </w:r>
     </w:p>
     <w:p>
@@ -4800,14 +4556,7 @@
       </w:r>
       <w:r>
         <w:tab/>
-      </w:r>
-      <w:proofErr w:type="gramStart"/>
-      <w:r>
-        <w:t>players</w:t>
-      </w:r>
-      <w:proofErr w:type="gramEnd"/>
-      <w:r>
-        <w:t xml:space="preserve"> to edit their account info</w:t>
+        <w:t>players to edit their account info</w:t>
       </w:r>
     </w:p>
     <w:p>
@@ -4819,14 +4568,7 @@
       </w:r>
       <w:r>
         <w:tab/>
-      </w:r>
-      <w:proofErr w:type="gramStart"/>
-      <w:r>
-        <w:t>players</w:t>
-      </w:r>
-      <w:proofErr w:type="gramEnd"/>
-      <w:r>
-        <w:t xml:space="preserve"> to create custom routines</w:t>
+        <w:t>players to create custom routines</w:t>
       </w:r>
     </w:p>
     <w:p>
@@ -4838,14 +4580,7 @@
       </w:r>
       <w:r>
         <w:tab/>
-      </w:r>
-      <w:proofErr w:type="gramStart"/>
-      <w:r>
-        <w:t>players</w:t>
-      </w:r>
-      <w:proofErr w:type="gramEnd"/>
-      <w:r>
-        <w:t xml:space="preserve"> to view their custom routines</w:t>
+        <w:t>players to view their custom routines</w:t>
       </w:r>
     </w:p>
     <w:p>
@@ -4857,14 +4592,7 @@
       </w:r>
       <w:r>
         <w:tab/>
-      </w:r>
-      <w:proofErr w:type="gramStart"/>
-      <w:r>
-        <w:t>users</w:t>
-      </w:r>
-      <w:proofErr w:type="gramEnd"/>
-      <w:r>
-        <w:t xml:space="preserve"> to view a public player’s statistics</w:t>
+        <w:t>users to view a public player’s statistics</w:t>
       </w:r>
     </w:p>
     <w:p>
@@ -4876,14 +4604,7 @@
       </w:r>
       <w:r>
         <w:tab/>
-      </w:r>
-      <w:proofErr w:type="gramStart"/>
-      <w:r>
-        <w:t>users</w:t>
-      </w:r>
-      <w:proofErr w:type="gramEnd"/>
-      <w:r>
-        <w:t xml:space="preserve"> to view a public player’s account info</w:t>
+        <w:t>users to view a public player’s account info</w:t>
       </w:r>
     </w:p>
     <w:p>
@@ -4903,14 +4624,7 @@
       </w:r>
       <w:r>
         <w:tab/>
-      </w:r>
-      <w:proofErr w:type="gramStart"/>
-      <w:r>
-        <w:t>the</w:t>
-      </w:r>
-      <w:proofErr w:type="gramEnd"/>
-      <w:r>
-        <w:t xml:space="preserve"> app to begin a routine</w:t>
+        <w:t>the app to begin a routine</w:t>
       </w:r>
     </w:p>
     <w:p>
@@ -4922,14 +4636,7 @@
       </w:r>
       <w:r>
         <w:tab/>
-      </w:r>
-      <w:proofErr w:type="gramStart"/>
-      <w:r>
-        <w:t>the</w:t>
-      </w:r>
-      <w:proofErr w:type="gramEnd"/>
-      <w:r>
-        <w:t xml:space="preserve"> app to receive routine statistics</w:t>
+        <w:t>the app to receive routine statistics</w:t>
       </w:r>
     </w:p>
     <w:p>
@@ -4941,14 +4648,7 @@
       </w:r>
       <w:r>
         <w:tab/>
-      </w:r>
-      <w:proofErr w:type="gramStart"/>
-      <w:r>
-        <w:t>the</w:t>
-      </w:r>
-      <w:proofErr w:type="gramEnd"/>
-      <w:r>
-        <w:t xml:space="preserve"> app to connect to pads</w:t>
+        <w:t>the app to connect to pads</w:t>
       </w:r>
     </w:p>
     <w:p>
@@ -4968,14 +4668,7 @@
       </w:r>
       <w:r>
         <w:tab/>
-      </w:r>
-      <w:proofErr w:type="gramStart"/>
-      <w:r>
-        <w:t>the</w:t>
-      </w:r>
-      <w:proofErr w:type="gramEnd"/>
-      <w:r>
-        <w:t xml:space="preserve"> player to arrange pads as desired</w:t>
+        <w:t>the player to arrange pads as desired</w:t>
       </w:r>
     </w:p>
     <w:p>
@@ -4987,11 +4680,11 @@
         </w:numPr>
         <w:ind w:left="900" w:hanging="540"/>
       </w:pPr>
-      <w:bookmarkStart w:id="12" w:name="_Toc418169602"/>
+      <w:bookmarkStart w:id="13" w:name="_Toc418169602"/>
       <w:r>
         <w:t>Overview</w:t>
       </w:r>
-      <w:bookmarkEnd w:id="12"/>
+      <w:bookmarkEnd w:id="13"/>
       <w:r>
         <w:t xml:space="preserve"> </w:t>
       </w:r>
@@ -5155,11 +4848,11 @@
           <w:numId w:val="34"/>
         </w:numPr>
       </w:pPr>
-      <w:bookmarkStart w:id="13" w:name="_Toc418169603"/>
+      <w:bookmarkStart w:id="14" w:name="_Toc418169603"/>
       <w:r>
         <w:t>Subsystem Decomposition</w:t>
       </w:r>
-      <w:bookmarkEnd w:id="13"/>
+      <w:bookmarkEnd w:id="14"/>
     </w:p>
     <w:p>
       <w:r>
@@ -5355,10 +5048,7 @@
     </w:p>
     <w:p>
       <w:r>
-        <w:rPr>
-          <w:highlight w:val="yellow"/>
-        </w:rPr>
-        <w:t>While this subsystem is similar to the App’s account management subsystem, it differs in that a different set of users has access.  Coaches only have access to the website, so this subsystem considers coaches as well as players.</w:t>
+        <w:t>While this subsystem is similar to the App’s account management subsystem, it differs in that a different set of users has access.  Coaches have access to the website, so this subsystem considers coaches as well as players.</w:t>
       </w:r>
     </w:p>
     <w:p>
@@ -5458,11 +5148,11 @@
           <w:numId w:val="34"/>
         </w:numPr>
       </w:pPr>
-      <w:bookmarkStart w:id="14" w:name="_Toc418169604"/>
+      <w:bookmarkStart w:id="15" w:name="_Toc418169604"/>
       <w:r>
         <w:t>Hardware and Software Mapping</w:t>
       </w:r>
-      <w:bookmarkEnd w:id="14"/>
+      <w:bookmarkEnd w:id="15"/>
     </w:p>
     <w:p>
       <w:pPr>
@@ -5510,11 +5200,11 @@
           <w:numId w:val="34"/>
         </w:numPr>
       </w:pPr>
-      <w:bookmarkStart w:id="15" w:name="_Toc418169605"/>
+      <w:bookmarkStart w:id="16" w:name="_Toc418169605"/>
       <w:r>
         <w:t>Persistent Data Management</w:t>
       </w:r>
-      <w:bookmarkEnd w:id="15"/>
+      <w:bookmarkEnd w:id="16"/>
     </w:p>
     <w:p>
       <w:pPr>
@@ -5769,11 +5459,11 @@
           <w:numId w:val="34"/>
         </w:numPr>
       </w:pPr>
-      <w:bookmarkStart w:id="16" w:name="_Toc418169606"/>
+      <w:bookmarkStart w:id="17" w:name="_Toc418169606"/>
       <w:r>
         <w:t>Security and Privacy</w:t>
       </w:r>
-      <w:bookmarkEnd w:id="16"/>
+      <w:bookmarkEnd w:id="17"/>
     </w:p>
     <w:p>
       <w:pPr>
@@ -5916,7 +5606,7 @@
           <w:bCs w:val="0"/>
         </w:rPr>
       </w:pPr>
-      <w:bookmarkStart w:id="17" w:name="_Toc418169607"/>
+      <w:bookmarkStart w:id="18" w:name="_Toc418169607"/>
       <w:r>
         <w:rPr>
           <w:rStyle w:val="Heading2Char"/>
@@ -5926,7 +5616,7 @@
         <w:lastRenderedPageBreak/>
         <w:t>Detailed Design</w:t>
       </w:r>
-      <w:bookmarkEnd w:id="17"/>
+      <w:bookmarkEnd w:id="18"/>
     </w:p>
     <w:p>
       <w:r>
@@ -5944,11 +5634,11 @@
           <w:numId w:val="3"/>
         </w:numPr>
       </w:pPr>
-      <w:bookmarkStart w:id="18" w:name="_Toc418169608"/>
+      <w:bookmarkStart w:id="19" w:name="_Toc418169608"/>
       <w:r>
         <w:t>Overview</w:t>
       </w:r>
-      <w:bookmarkEnd w:id="18"/>
+      <w:bookmarkEnd w:id="19"/>
     </w:p>
     <w:p>
       <w:pPr>
@@ -6248,12 +5938,12 @@
           <w:numId w:val="3"/>
         </w:numPr>
       </w:pPr>
-      <w:bookmarkStart w:id="19" w:name="_Toc418169609"/>
+      <w:bookmarkStart w:id="20" w:name="_Toc418169609"/>
       <w:r>
         <w:lastRenderedPageBreak/>
         <w:t>Static Model</w:t>
       </w:r>
-      <w:bookmarkEnd w:id="19"/>
+      <w:bookmarkEnd w:id="20"/>
     </w:p>
     <w:p>
       <w:pPr>
@@ -6360,32 +6050,17 @@
     </w:p>
     <w:p>
       <w:pPr>
-        <w:spacing w:after="160" w:line="259" w:lineRule="auto"/>
-        <w:ind w:firstLine="0"/>
-        <w:rPr>
-          <w:rFonts w:cs="Times New Roman"/>
-          <w:b/>
-          <w:sz w:val="26"/>
-        </w:rPr>
-      </w:pPr>
-      <w:bookmarkStart w:id="20" w:name="_Toc418169610"/>
-      <w:r>
-        <w:br w:type="page"/>
-      </w:r>
-    </w:p>
-    <w:p>
-      <w:pPr>
         <w:pStyle w:val="Heading3"/>
         <w:numPr>
           <w:ilvl w:val="1"/>
           <w:numId w:val="3"/>
         </w:numPr>
       </w:pPr>
-      <w:r>
-        <w:lastRenderedPageBreak/>
+      <w:bookmarkStart w:id="21" w:name="_Toc418169610"/>
+      <w:r>
         <w:t>Dynamic Model</w:t>
       </w:r>
-      <w:bookmarkEnd w:id="20"/>
+      <w:bookmarkEnd w:id="21"/>
     </w:p>
     <w:p>
       <w:pPr>
@@ -6399,6 +6074,7 @@
           <w:rFonts w:cs="Times New Roman"/>
           <w:noProof/>
         </w:rPr>
+        <w:lastRenderedPageBreak/>
         <w:drawing>
           <wp:inline distT="0" distB="0" distL="0" distR="0" wp14:anchorId="7974D0FB" wp14:editId="04C08205">
             <wp:extent cx="5962650" cy="3685644"/>
@@ -6666,15 +6342,7 @@
         <w:fldChar w:fldCharType="end"/>
       </w:r>
       <w:r>
-        <w:t xml:space="preserve"> Enter Application as </w:t>
-      </w:r>
-      <w:proofErr w:type="gramStart"/>
-      <w:r>
-        <w:t>A</w:t>
-      </w:r>
-      <w:proofErr w:type="gramEnd"/>
-      <w:r>
-        <w:t xml:space="preserve"> Guest Sequence Diagram</w:t>
+        <w:t xml:space="preserve"> Enter Application as A Guest Sequence Diagram</w:t>
       </w:r>
     </w:p>
     <w:p>
@@ -7207,12 +6875,6 @@
         <w:rPr>
           <w:noProof/>
         </w:rPr>
-        <w:t>v</w:t>
-      </w:r>
-      <w:r>
-        <w:rPr>
-          <w:noProof/>
-        </w:rPr>
         <w:drawing>
           <wp:inline distT="0" distB="0" distL="0" distR="0" wp14:anchorId="106C8F43" wp14:editId="2CAE4F85">
             <wp:extent cx="5943600" cy="2407285"/>
@@ -7436,9 +7098,72 @@
       <w:r>
         <w:rPr>
           <w:rFonts w:cs="Times New Roman"/>
+          <w:noProof/>
         </w:rPr>
         <w:lastRenderedPageBreak/>
+        <w:drawing>
+          <wp:inline distT="0" distB="0" distL="0" distR="0" wp14:anchorId="6D2D1F7E" wp14:editId="0195FA50">
+            <wp:extent cx="5961780" cy="3095625"/>
+            <wp:effectExtent l="0" t="0" r="1270" b="0"/>
+            <wp:docPr id="16" name="Picture 16" descr="Daniela:Users:danielaflorit:Dropbox:1.Spring 2015:Andy:senior project andy:images:UML diagrams:version 3:sequence diagrams:2.chooseFromListOfPositions.jpg"/>
+            <wp:cNvGraphicFramePr>
+              <a:graphicFrameLocks xmlns:a="http://schemas.openxmlformats.org/drawingml/2006/main" noChangeAspect="1"/>
+            </wp:cNvGraphicFramePr>
+            <a:graphic xmlns:a="http://schemas.openxmlformats.org/drawingml/2006/main">
+              <a:graphicData uri="http://schemas.openxmlformats.org/drawingml/2006/picture">
+                <pic:pic xmlns:pic="http://schemas.openxmlformats.org/drawingml/2006/picture">
+                  <pic:nvPicPr>
+                    <pic:cNvPr id="5" name="Picture 3" descr="Daniela:Users:danielaflorit:Dropbox:1.Spring 2015:Andy:senior project andy:images:UML diagrams:version 3:sequence diagrams:2.chooseFromListOfPositions.jpg"/>
+                    <pic:cNvPicPr>
+                      <a:picLocks noChangeAspect="1" noChangeArrowheads="1"/>
+                    </pic:cNvPicPr>
+                  </pic:nvPicPr>
+                  <pic:blipFill>
+                    <a:blip r:embed="rId30">
+                      <a:extLst>
+                        <a:ext uri="{28A0092B-C50C-407E-A947-70E740481C1C}">
+                          <a14:useLocalDpi xmlns:a14="http://schemas.microsoft.com/office/drawing/2010/main" val="0"/>
+                        </a:ext>
+                      </a:extLst>
+                    </a:blip>
+                    <a:srcRect/>
+                    <a:stretch>
+                      <a:fillRect/>
+                    </a:stretch>
+                  </pic:blipFill>
+                  <pic:spPr bwMode="auto">
+                    <a:xfrm>
+                      <a:off x="0" y="0"/>
+                      <a:ext cx="5973873" cy="3101904"/>
+                    </a:xfrm>
+                    <a:prstGeom prst="rect">
+                      <a:avLst/>
+                    </a:prstGeom>
+                    <a:noFill/>
+                    <a:ln>
+                      <a:noFill/>
+                    </a:ln>
+                  </pic:spPr>
+                </pic:pic>
+              </a:graphicData>
+            </a:graphic>
+          </wp:inline>
+        </w:drawing>
+      </w:r>
+      <w:r>
+        <w:rPr>
+          <w:rFonts w:cs="Times New Roman"/>
+        </w:rPr>
         <w:br/>
+      </w:r>
+      <w:r>
+        <w:t xml:space="preserve">Figure </w:t>
+      </w:r>
+      <w:r>
+        <w:t>20</w:t>
+      </w:r>
+      <w:r>
+        <w:t xml:space="preserve"> Choose from a list of positions</w:t>
       </w:r>
     </w:p>
     <w:p>
@@ -7469,7 +7194,7 @@
                     </pic:cNvPicPr>
                   </pic:nvPicPr>
                   <pic:blipFill>
-                    <a:blip r:embed="rId30">
+                    <a:blip r:embed="rId31">
                       <a:extLst>
                         <a:ext uri="{28A0092B-C50C-407E-A947-70E740481C1C}">
                           <a14:useLocalDpi xmlns:a14="http://schemas.microsoft.com/office/drawing/2010/main" val="0"/>
@@ -7509,16 +7234,29 @@
       <w:r>
         <w:t xml:space="preserve">Figure </w:t>
       </w:r>
-      <w:proofErr w:type="gramStart"/>
-      <w:r>
-        <w:t xml:space="preserve">20 </w:t>
-      </w:r>
-      <w:r>
-        <w:t xml:space="preserve"> Connect</w:t>
-      </w:r>
-      <w:proofErr w:type="gramEnd"/>
-      <w:r>
-        <w:t xml:space="preserve"> to Pads</w:t>
+      <w:r>
+        <w:fldChar w:fldCharType="begin"/>
+      </w:r>
+      <w:r>
+        <w:instrText xml:space="preserve"> SEQ Figure \* ARABIC </w:instrText>
+      </w:r>
+      <w:r>
+        <w:fldChar w:fldCharType="separate"/>
+      </w:r>
+      <w:r>
+        <w:rPr>
+          <w:noProof/>
+        </w:rPr>
+        <w:t>21</w:t>
+      </w:r>
+      <w:r>
+        <w:rPr>
+          <w:noProof/>
+        </w:rPr>
+        <w:fldChar w:fldCharType="end"/>
+      </w:r>
+      <w:r>
+        <w:t xml:space="preserve"> Connect to Pads</w:t>
       </w:r>
     </w:p>
     <w:p>
@@ -7529,11 +7267,11 @@
           <w:numId w:val="3"/>
         </w:numPr>
       </w:pPr>
-      <w:bookmarkStart w:id="21" w:name="_Toc418169611"/>
+      <w:bookmarkStart w:id="22" w:name="_Toc418169611"/>
       <w:r>
         <w:t>Code Specification</w:t>
       </w:r>
-      <w:bookmarkEnd w:id="21"/>
+      <w:bookmarkEnd w:id="22"/>
       <w:r>
         <w:br w:type="page"/>
       </w:r>
@@ -7547,12 +7285,12 @@
         </w:numPr>
         <w:ind w:left="0"/>
       </w:pPr>
-      <w:bookmarkStart w:id="22" w:name="_Toc418169612"/>
+      <w:bookmarkStart w:id="23" w:name="_Toc418169612"/>
       <w:r>
         <w:lastRenderedPageBreak/>
         <w:t>Glossary</w:t>
       </w:r>
-      <w:bookmarkEnd w:id="22"/>
+      <w:bookmarkEnd w:id="23"/>
       <w:r>
         <w:t xml:space="preserve"> </w:t>
       </w:r>
@@ -7811,7 +7549,7 @@
           <w:bCs w:val="0"/>
         </w:rPr>
       </w:pPr>
-      <w:bookmarkStart w:id="23" w:name="_Toc418169613"/>
+      <w:bookmarkStart w:id="24" w:name="_Toc418169613"/>
       <w:r>
         <w:rPr>
           <w:bCs w:val="0"/>
@@ -7819,7 +7557,7 @@
         <w:lastRenderedPageBreak/>
         <w:t>Appendix</w:t>
       </w:r>
-      <w:bookmarkEnd w:id="23"/>
+      <w:bookmarkEnd w:id="24"/>
       <w:r>
         <w:rPr>
           <w:bCs w:val="0"/>
@@ -7838,14 +7576,12 @@
           <w:bCs/>
         </w:rPr>
       </w:pPr>
-      <w:bookmarkStart w:id="24" w:name="_Toc418169614"/>
-      <w:bookmarkStart w:id="25" w:name="_GoBack"/>
+      <w:bookmarkStart w:id="25" w:name="_Toc418169614"/>
       <w:r>
         <w:t>Appendix A – Use case diagram</w:t>
       </w:r>
-      <w:bookmarkEnd w:id="24"/>
-    </w:p>
-    <w:bookmarkEnd w:id="25"/>
+      <w:bookmarkEnd w:id="25"/>
+    </w:p>
     <w:p>
       <w:pPr>
         <w:pStyle w:val="ListParagraph"/>
@@ -7896,7 +7632,7 @@
                         <a:effectLst/>
                         <a:extLst>
                           <a:ext uri="{C572A759-6A51-4108-AA02-DFA0A04FC94B}">
-                            <ma14:wrappingTextBoxFlag xmlns="" xmlns:mo="http://schemas.microsoft.com/office/mac/office/2008/main" xmlns:mv="urn:schemas-microsoft-com:mac:vml" xmlns:o="urn:schemas-microsoft-com:office:office" xmlns:v="urn:schemas-microsoft-com:vml" xmlns:w10="urn:schemas-microsoft-com:office:word" xmlns:w="http://schemas.openxmlformats.org/wordprocessingml/2006/main" xmlns:ma14="http://schemas.microsoft.com/office/mac/drawingml/2011/main"/>
+                            <ma14:wrappingTextBoxFlag xmlns:ma14="http://schemas.microsoft.com/office/mac/drawingml/2011/main" xmlns:w="http://schemas.openxmlformats.org/wordprocessingml/2006/main" xmlns:w10="urn:schemas-microsoft-com:office:word" xmlns:v="urn:schemas-microsoft-com:vml" xmlns:o="urn:schemas-microsoft-com:office:office" xmlns:mv="urn:schemas-microsoft-com:mac:vml" xmlns:mo="http://schemas.microsoft.com/office/mac/office/2008/main" xmlns=""/>
                           </a:ext>
                         </a:extLst>
                       </wps:spPr>
@@ -7928,7 +7664,7 @@
                               <w:rPr>
                                 <w:noProof/>
                               </w:rPr>
-                              <w:t>8</w:t>
+                              <w:t>13</w:t>
                             </w:r>
                             <w:r>
                               <w:rPr>
@@ -7988,7 +7724,7 @@
                         <w:rPr>
                           <w:noProof/>
                         </w:rPr>
-                        <w:t>8</w:t>
+                        <w:t>13</w:t>
                       </w:r>
                       <w:r>
                         <w:rPr>
@@ -8039,7 +7775,7 @@
                     <pic:cNvPicPr/>
                   </pic:nvPicPr>
                   <pic:blipFill>
-                    <a:blip r:embed="rId31">
+                    <a:blip r:embed="rId32">
                       <a:extLst>
                         <a:ext uri="{28A0092B-C50C-407E-A947-70E740481C1C}">
                           <a14:useLocalDpi xmlns:a14="http://schemas.microsoft.com/office/drawing/2010/main" val="0"/>
@@ -10828,21 +10564,7 @@
               <w:rPr>
                 <w:rFonts w:ascii="Calibri Light" w:eastAsia="Calibri" w:hAnsi="Calibri Light"/>
               </w:rPr>
-              <w:t xml:space="preserve">This use case allows a user to log out of the </w:t>
-            </w:r>
-            <w:proofErr w:type="spellStart"/>
-            <w:r>
-              <w:rPr>
-                <w:rFonts w:ascii="Calibri Light" w:eastAsia="Calibri" w:hAnsi="Calibri Light"/>
-              </w:rPr>
-              <w:t>skillcourt</w:t>
-            </w:r>
-            <w:proofErr w:type="spellEnd"/>
-            <w:r>
-              <w:rPr>
-                <w:rFonts w:ascii="Calibri Light" w:eastAsia="Calibri" w:hAnsi="Calibri Light"/>
-              </w:rPr>
-              <w:t xml:space="preserve"> app</w:t>
+              <w:t>This use case allows a user to log out of the skillcourt app</w:t>
             </w:r>
           </w:p>
         </w:tc>
@@ -16637,16 +16359,8 @@
               <w:rPr>
                 <w:rFonts w:ascii="Calibri Light" w:eastAsia="Calibri" w:hAnsi="Calibri Light"/>
               </w:rPr>
-              <w:t xml:space="preserve">The system opens a dialog to log into </w:t>
-            </w:r>
-            <w:proofErr w:type="spellStart"/>
-            <w:r>
-              <w:rPr>
-                <w:rFonts w:ascii="Calibri Light" w:eastAsia="Calibri" w:hAnsi="Calibri Light"/>
-              </w:rPr>
-              <w:t>facebook</w:t>
-            </w:r>
-            <w:proofErr w:type="spellEnd"/>
+              <w:t>The system opens a dialog to log into facebook</w:t>
+            </w:r>
           </w:p>
           <w:p>
             <w:pPr>
@@ -16764,21 +16478,7 @@
               <w:rPr>
                 <w:rFonts w:ascii="Calibri Light" w:eastAsia="Calibri" w:hAnsi="Calibri Light"/>
               </w:rPr>
-              <w:t xml:space="preserve">The system posts the player’s profile link to </w:t>
-            </w:r>
-            <w:proofErr w:type="spellStart"/>
-            <w:r>
-              <w:rPr>
-                <w:rFonts w:ascii="Calibri Light" w:eastAsia="Calibri" w:hAnsi="Calibri Light"/>
-              </w:rPr>
-              <w:t>facebook</w:t>
-            </w:r>
-            <w:proofErr w:type="spellEnd"/>
-            <w:r>
-              <w:rPr>
-                <w:rFonts w:ascii="Calibri Light" w:eastAsia="Calibri" w:hAnsi="Calibri Light"/>
-              </w:rPr>
-              <w:t>.</w:t>
+              <w:t>The system posts the player’s profile link to facebook.</w:t>
             </w:r>
           </w:p>
         </w:tc>
@@ -17055,21 +16755,7 @@
               <w:rPr>
                 <w:rFonts w:ascii="Calibri Light" w:eastAsia="Calibri" w:hAnsi="Calibri Light"/>
               </w:rPr>
-              <w:t xml:space="preserve">The player has created a </w:t>
-            </w:r>
-            <w:proofErr w:type="spellStart"/>
-            <w:r>
-              <w:rPr>
-                <w:rFonts w:ascii="Calibri Light" w:eastAsia="Calibri" w:hAnsi="Calibri Light"/>
-              </w:rPr>
-              <w:t>skillcourt</w:t>
-            </w:r>
-            <w:proofErr w:type="spellEnd"/>
-            <w:r>
-              <w:rPr>
-                <w:rFonts w:ascii="Calibri Light" w:eastAsia="Calibri" w:hAnsi="Calibri Light"/>
-              </w:rPr>
-              <w:t xml:space="preserve"> account</w:t>
+              <w:t>The player has created a skillcourt account</w:t>
             </w:r>
           </w:p>
           <w:p>
@@ -18722,21 +18408,7 @@
               <w:rPr>
                 <w:rFonts w:ascii="Calibri Light" w:eastAsia="Calibri" w:hAnsi="Calibri Light"/>
               </w:rPr>
-              <w:t xml:space="preserve"> to create an account so that I can have access to my players through </w:t>
-            </w:r>
-            <w:proofErr w:type="spellStart"/>
-            <w:r>
-              <w:rPr>
-                <w:rFonts w:ascii="Calibri Light" w:eastAsia="Calibri" w:hAnsi="Calibri Light"/>
-              </w:rPr>
-              <w:t>skillcourt</w:t>
-            </w:r>
-            <w:proofErr w:type="spellEnd"/>
-            <w:r>
-              <w:rPr>
-                <w:rFonts w:ascii="Calibri Light" w:eastAsia="Calibri" w:hAnsi="Calibri Light"/>
-              </w:rPr>
-              <w:t>.</w:t>
+              <w:t xml:space="preserve"> to create an account so that I can have access to my players through skillcourt.</w:t>
             </w:r>
           </w:p>
           <w:p>
@@ -21231,27 +20903,7 @@
           <w:sz w:val="23"/>
           <w:szCs w:val="23"/>
         </w:rPr>
-        <w:t xml:space="preserve">In attendance: Matthew Santiago, Andy Martinez, Jaime </w:t>
-      </w:r>
-      <w:proofErr w:type="spellStart"/>
-      <w:r>
-        <w:rPr>
-          <w:rFonts w:eastAsia="Times New Roman" w:cs="Times New Roman"/>
-          <w:color w:val="000000"/>
-          <w:sz w:val="23"/>
-          <w:szCs w:val="23"/>
-        </w:rPr>
-        <w:t>Borras</w:t>
-      </w:r>
-      <w:proofErr w:type="spellEnd"/>
-      <w:r>
-        <w:rPr>
-          <w:rFonts w:eastAsia="Times New Roman" w:cs="Times New Roman"/>
-          <w:color w:val="000000"/>
-          <w:sz w:val="23"/>
-          <w:szCs w:val="23"/>
-        </w:rPr>
-        <w:t>, Gummi</w:t>
+        <w:t>In attendance: Matthew Santiago, Andy Martinez, Jaime Borras, Gummi</w:t>
       </w:r>
     </w:p>
     <w:p>
@@ -21992,19 +21644,8 @@
           <w:sz w:val="23"/>
           <w:szCs w:val="23"/>
         </w:rPr>
-        <w:t xml:space="preserve">In attendance: Andy Martinez, Matthew Santiago, Jaime </w:t>
-      </w:r>
-      <w:proofErr w:type="spellStart"/>
-      <w:r>
-        <w:rPr>
-          <w:rFonts w:eastAsia="Times New Roman" w:cs="Times New Roman"/>
-          <w:color w:val="000000"/>
-          <w:sz w:val="23"/>
-          <w:szCs w:val="23"/>
-        </w:rPr>
-        <w:t>Borras</w:t>
-      </w:r>
-      <w:proofErr w:type="spellEnd"/>
+        <w:t>In attendance: Andy Martinez, Matthew Santiago, Jaime Borras</w:t>
+      </w:r>
     </w:p>
     <w:p>
       <w:pPr>
@@ -22565,27 +22206,7 @@
           <w:sz w:val="23"/>
           <w:szCs w:val="23"/>
         </w:rPr>
-        <w:t xml:space="preserve">In attendance: Jaime </w:t>
-      </w:r>
-      <w:proofErr w:type="spellStart"/>
-      <w:r>
-        <w:rPr>
-          <w:rFonts w:eastAsia="Times New Roman" w:cs="Times New Roman"/>
-          <w:color w:val="000000"/>
-          <w:sz w:val="23"/>
-          <w:szCs w:val="23"/>
-        </w:rPr>
-        <w:t>Borras</w:t>
-      </w:r>
-      <w:proofErr w:type="spellEnd"/>
-      <w:r>
-        <w:rPr>
-          <w:rFonts w:eastAsia="Times New Roman" w:cs="Times New Roman"/>
-          <w:color w:val="000000"/>
-          <w:sz w:val="23"/>
-          <w:szCs w:val="23"/>
-        </w:rPr>
-        <w:t>, Andy Martinez, Matthew Santiago</w:t>
+        <w:t>In attendance: Jaime Borras, Andy Martinez, Matthew Santiago</w:t>
       </w:r>
     </w:p>
     <w:p>
@@ -22610,7 +22231,6 @@
           <w:u w:val="single"/>
         </w:rPr>
       </w:pPr>
-      <w:proofErr w:type="spellStart"/>
       <w:r>
         <w:rPr>
           <w:rFonts w:eastAsia="Times New Roman" w:cs="Times New Roman"/>
@@ -22620,10 +22240,63 @@
           <w:szCs w:val="23"/>
           <w:u w:val="single"/>
         </w:rPr>
-        <w:t>Github</w:t>
-      </w:r>
-      <w:proofErr w:type="spellEnd"/>
-      <w:r>
+        <w:t>Github upload schedule:</w:t>
+      </w:r>
+    </w:p>
+    <w:p>
+      <w:pPr>
+        <w:spacing w:line="240" w:lineRule="auto"/>
+        <w:rPr>
+          <w:rFonts w:eastAsia="Times New Roman" w:cs="Times New Roman"/>
+          <w:color w:val="000000"/>
+          <w:sz w:val="23"/>
+          <w:szCs w:val="23"/>
+        </w:rPr>
+      </w:pPr>
+      <w:r>
+        <w:rPr>
+          <w:rFonts w:eastAsia="Times New Roman" w:cs="Times New Roman"/>
+          <w:color w:val="000000"/>
+          <w:sz w:val="23"/>
+          <w:szCs w:val="23"/>
+        </w:rPr>
+        <w:t>Matthew upload from 10:00pm - 10:59pm</w:t>
+      </w:r>
+    </w:p>
+    <w:p>
+      <w:pPr>
+        <w:spacing w:line="240" w:lineRule="auto"/>
+        <w:rPr>
+          <w:rFonts w:eastAsia="Times New Roman" w:cs="Times New Roman"/>
+          <w:color w:val="000000"/>
+          <w:sz w:val="23"/>
+          <w:szCs w:val="23"/>
+        </w:rPr>
+      </w:pPr>
+      <w:r>
+        <w:rPr>
+          <w:rFonts w:eastAsia="Times New Roman" w:cs="Times New Roman"/>
+          <w:color w:val="000000"/>
+          <w:sz w:val="23"/>
+          <w:szCs w:val="23"/>
+        </w:rPr>
+        <w:t>Andy upload from 11:00pm - 11:59pm</w:t>
+      </w:r>
+    </w:p>
+    <w:p>
+      <w:pPr>
+        <w:spacing w:line="240" w:lineRule="auto"/>
+        <w:rPr>
+          <w:rFonts w:eastAsia="Times New Roman" w:cs="Times New Roman"/>
+          <w:color w:val="000000"/>
+          <w:sz w:val="23"/>
+          <w:szCs w:val="23"/>
+        </w:rPr>
+      </w:pPr>
+    </w:p>
+    <w:p>
+      <w:pPr>
+        <w:spacing w:line="240" w:lineRule="auto"/>
         <w:rPr>
           <w:rFonts w:eastAsia="Times New Roman" w:cs="Times New Roman"/>
           <w:b/>
@@ -22632,63 +22305,8 @@
           <w:szCs w:val="23"/>
           <w:u w:val="single"/>
         </w:rPr>
-        <w:t xml:space="preserve"> upload schedule:</w:t>
-      </w:r>
-    </w:p>
-    <w:p>
-      <w:pPr>
-        <w:spacing w:line="240" w:lineRule="auto"/>
-        <w:rPr>
-          <w:rFonts w:eastAsia="Times New Roman" w:cs="Times New Roman"/>
-          <w:color w:val="000000"/>
-          <w:sz w:val="23"/>
-          <w:szCs w:val="23"/>
-        </w:rPr>
-      </w:pPr>
-      <w:r>
-        <w:rPr>
-          <w:rFonts w:eastAsia="Times New Roman" w:cs="Times New Roman"/>
-          <w:color w:val="000000"/>
-          <w:sz w:val="23"/>
-          <w:szCs w:val="23"/>
-        </w:rPr>
-        <w:t>Matthew upload from 10:00pm - 10:59pm</w:t>
-      </w:r>
-    </w:p>
-    <w:p>
-      <w:pPr>
-        <w:spacing w:line="240" w:lineRule="auto"/>
-        <w:rPr>
-          <w:rFonts w:eastAsia="Times New Roman" w:cs="Times New Roman"/>
-          <w:color w:val="000000"/>
-          <w:sz w:val="23"/>
-          <w:szCs w:val="23"/>
-        </w:rPr>
-      </w:pPr>
-      <w:r>
-        <w:rPr>
-          <w:rFonts w:eastAsia="Times New Roman" w:cs="Times New Roman"/>
-          <w:color w:val="000000"/>
-          <w:sz w:val="23"/>
-          <w:szCs w:val="23"/>
-        </w:rPr>
-        <w:t>Andy upload from 11:00pm - 11:59pm</w:t>
-      </w:r>
-    </w:p>
-    <w:p>
-      <w:pPr>
-        <w:spacing w:line="240" w:lineRule="auto"/>
-        <w:rPr>
-          <w:rFonts w:eastAsia="Times New Roman" w:cs="Times New Roman"/>
-          <w:color w:val="000000"/>
-          <w:sz w:val="23"/>
-          <w:szCs w:val="23"/>
-        </w:rPr>
-      </w:pPr>
-    </w:p>
-    <w:p>
-      <w:pPr>
-        <w:spacing w:line="240" w:lineRule="auto"/>
+      </w:pPr>
+      <w:r>
         <w:rPr>
           <w:rFonts w:eastAsia="Times New Roman" w:cs="Times New Roman"/>
           <w:b/>
@@ -22697,8 +22315,43 @@
           <w:szCs w:val="23"/>
           <w:u w:val="single"/>
         </w:rPr>
-      </w:pPr>
-      <w:r>
+        <w:t>Weekly in-person meeting:</w:t>
+      </w:r>
+    </w:p>
+    <w:p>
+      <w:pPr>
+        <w:spacing w:line="240" w:lineRule="auto"/>
+        <w:rPr>
+          <w:rFonts w:eastAsia="Times New Roman" w:cs="Times New Roman"/>
+          <w:color w:val="000000"/>
+          <w:sz w:val="23"/>
+          <w:szCs w:val="23"/>
+        </w:rPr>
+      </w:pPr>
+      <w:r>
+        <w:rPr>
+          <w:rFonts w:eastAsia="Times New Roman" w:cs="Times New Roman"/>
+          <w:color w:val="000000"/>
+          <w:sz w:val="23"/>
+          <w:szCs w:val="23"/>
+        </w:rPr>
+        <w:t>Thursday between 2:00pm - 6:00pm to prepare for weekly meetings with project owners</w:t>
+      </w:r>
+    </w:p>
+    <w:p>
+      <w:pPr>
+        <w:spacing w:line="240" w:lineRule="auto"/>
+        <w:rPr>
+          <w:rFonts w:eastAsia="Times New Roman" w:cs="Times New Roman"/>
+          <w:color w:val="000000"/>
+          <w:sz w:val="23"/>
+          <w:szCs w:val="23"/>
+        </w:rPr>
+      </w:pPr>
+    </w:p>
+    <w:p>
+      <w:pPr>
+        <w:spacing w:line="240" w:lineRule="auto"/>
         <w:rPr>
           <w:rFonts w:eastAsia="Times New Roman" w:cs="Times New Roman"/>
           <w:b/>
@@ -22707,43 +22360,8 @@
           <w:szCs w:val="23"/>
           <w:u w:val="single"/>
         </w:rPr>
-        <w:t>Weekly in-person meeting:</w:t>
-      </w:r>
-    </w:p>
-    <w:p>
-      <w:pPr>
-        <w:spacing w:line="240" w:lineRule="auto"/>
-        <w:rPr>
-          <w:rFonts w:eastAsia="Times New Roman" w:cs="Times New Roman"/>
-          <w:color w:val="000000"/>
-          <w:sz w:val="23"/>
-          <w:szCs w:val="23"/>
-        </w:rPr>
-      </w:pPr>
-      <w:r>
-        <w:rPr>
-          <w:rFonts w:eastAsia="Times New Roman" w:cs="Times New Roman"/>
-          <w:color w:val="000000"/>
-          <w:sz w:val="23"/>
-          <w:szCs w:val="23"/>
-        </w:rPr>
-        <w:t>Thursday between 2:00pm - 6:00pm to prepare for weekly meetings with project owners</w:t>
-      </w:r>
-    </w:p>
-    <w:p>
-      <w:pPr>
-        <w:spacing w:line="240" w:lineRule="auto"/>
-        <w:rPr>
-          <w:rFonts w:eastAsia="Times New Roman" w:cs="Times New Roman"/>
-          <w:color w:val="000000"/>
-          <w:sz w:val="23"/>
-          <w:szCs w:val="23"/>
-        </w:rPr>
-      </w:pPr>
-    </w:p>
-    <w:p>
-      <w:pPr>
-        <w:spacing w:line="240" w:lineRule="auto"/>
+      </w:pPr>
+      <w:r>
         <w:rPr>
           <w:rFonts w:eastAsia="Times New Roman" w:cs="Times New Roman"/>
           <w:b/>
@@ -22752,8 +22370,314 @@
           <w:szCs w:val="23"/>
           <w:u w:val="single"/>
         </w:rPr>
-      </w:pPr>
-      <w:r>
+        <w:t>Coding standards</w:t>
+      </w:r>
+    </w:p>
+    <w:p>
+      <w:pPr>
+        <w:spacing w:line="240" w:lineRule="auto"/>
+        <w:rPr>
+          <w:rFonts w:eastAsia="Times New Roman" w:cs="Times New Roman"/>
+          <w:color w:val="000000"/>
+          <w:sz w:val="23"/>
+          <w:szCs w:val="23"/>
+        </w:rPr>
+      </w:pPr>
+      <w:r>
+        <w:rPr>
+          <w:rFonts w:eastAsia="Times New Roman" w:cs="Times New Roman"/>
+          <w:color w:val="000000"/>
+          <w:sz w:val="23"/>
+          <w:szCs w:val="23"/>
+        </w:rPr>
+        <w:t>Comment Convention:</w:t>
+      </w:r>
+    </w:p>
+    <w:p>
+      <w:pPr>
+        <w:spacing w:line="240" w:lineRule="auto"/>
+        <w:rPr>
+          <w:rFonts w:eastAsia="Times New Roman" w:cs="Times New Roman"/>
+          <w:sz w:val="24"/>
+          <w:szCs w:val="24"/>
+        </w:rPr>
+      </w:pPr>
+      <w:r>
+        <w:rPr>
+          <w:rFonts w:eastAsia="Times New Roman" w:cs="Times New Roman"/>
+          <w:color w:val="000000"/>
+          <w:sz w:val="23"/>
+          <w:szCs w:val="23"/>
+        </w:rPr>
+        <w:t>/**</w:t>
+      </w:r>
+    </w:p>
+    <w:p>
+      <w:pPr>
+        <w:spacing w:line="240" w:lineRule="auto"/>
+        <w:rPr>
+          <w:rFonts w:eastAsia="Times New Roman" w:cs="Times New Roman"/>
+          <w:sz w:val="24"/>
+          <w:szCs w:val="24"/>
+        </w:rPr>
+      </w:pPr>
+      <w:r>
+        <w:rPr>
+          <w:rFonts w:eastAsia="Times New Roman" w:cs="Times New Roman"/>
+          <w:color w:val="000000"/>
+          <w:sz w:val="23"/>
+          <w:szCs w:val="23"/>
+        </w:rPr>
+        <w:t>* Comment goes here</w:t>
+      </w:r>
+    </w:p>
+    <w:p>
+      <w:pPr>
+        <w:spacing w:line="240" w:lineRule="auto"/>
+        <w:rPr>
+          <w:rFonts w:eastAsia="Times New Roman" w:cs="Times New Roman"/>
+          <w:sz w:val="24"/>
+          <w:szCs w:val="24"/>
+        </w:rPr>
+      </w:pPr>
+      <w:r>
+        <w:rPr>
+          <w:rFonts w:eastAsia="Times New Roman" w:cs="Times New Roman"/>
+          <w:color w:val="000000"/>
+          <w:sz w:val="23"/>
+          <w:szCs w:val="23"/>
+        </w:rPr>
+        <w:t>* and here</w:t>
+      </w:r>
+    </w:p>
+    <w:p>
+      <w:pPr>
+        <w:spacing w:line="240" w:lineRule="auto"/>
+        <w:rPr>
+          <w:rFonts w:eastAsia="Times New Roman" w:cs="Times New Roman"/>
+          <w:sz w:val="24"/>
+          <w:szCs w:val="24"/>
+        </w:rPr>
+      </w:pPr>
+      <w:r>
+        <w:rPr>
+          <w:rFonts w:eastAsia="Times New Roman" w:cs="Times New Roman"/>
+          <w:color w:val="000000"/>
+          <w:sz w:val="23"/>
+          <w:szCs w:val="23"/>
+        </w:rPr>
+        <w:t>*/</w:t>
+      </w:r>
+    </w:p>
+    <w:p>
+      <w:pPr>
+        <w:spacing w:line="240" w:lineRule="auto"/>
+        <w:rPr>
+          <w:rFonts w:eastAsia="Times New Roman" w:cs="Times New Roman"/>
+          <w:sz w:val="24"/>
+          <w:szCs w:val="24"/>
+        </w:rPr>
+      </w:pPr>
+      <w:r>
+        <w:rPr>
+          <w:rFonts w:eastAsia="Times New Roman" w:cs="Times New Roman"/>
+          <w:color w:val="000000"/>
+          <w:sz w:val="23"/>
+          <w:szCs w:val="23"/>
+        </w:rPr>
+        <w:t xml:space="preserve">fun() </w:t>
+      </w:r>
+    </w:p>
+    <w:p>
+      <w:pPr>
+        <w:spacing w:line="240" w:lineRule="auto"/>
+        <w:rPr>
+          <w:rFonts w:eastAsia="Times New Roman" w:cs="Times New Roman"/>
+          <w:sz w:val="24"/>
+          <w:szCs w:val="24"/>
+        </w:rPr>
+      </w:pPr>
+      <w:r>
+        <w:rPr>
+          <w:rFonts w:eastAsia="Times New Roman" w:cs="Times New Roman"/>
+          <w:color w:val="000000"/>
+          <w:sz w:val="23"/>
+          <w:szCs w:val="23"/>
+        </w:rPr>
+        <w:t>{</w:t>
+      </w:r>
+    </w:p>
+    <w:p>
+      <w:pPr>
+        <w:spacing w:line="240" w:lineRule="auto"/>
+        <w:rPr>
+          <w:rFonts w:eastAsia="Times New Roman" w:cs="Times New Roman"/>
+          <w:sz w:val="24"/>
+          <w:szCs w:val="24"/>
+        </w:rPr>
+      </w:pPr>
+      <w:r>
+        <w:rPr>
+          <w:rFonts w:eastAsia="Times New Roman" w:cs="Times New Roman"/>
+          <w:color w:val="000000"/>
+          <w:sz w:val="23"/>
+          <w:szCs w:val="23"/>
+        </w:rPr>
+        <w:tab/>
+        <w:t>random code</w:t>
+      </w:r>
+    </w:p>
+    <w:p>
+      <w:pPr>
+        <w:spacing w:line="240" w:lineRule="auto"/>
+        <w:rPr>
+          <w:rFonts w:eastAsia="Times New Roman" w:cs="Times New Roman"/>
+          <w:sz w:val="24"/>
+          <w:szCs w:val="24"/>
+        </w:rPr>
+      </w:pPr>
+      <w:r>
+        <w:rPr>
+          <w:rFonts w:eastAsia="Times New Roman" w:cs="Times New Roman"/>
+          <w:color w:val="000000"/>
+          <w:sz w:val="23"/>
+          <w:szCs w:val="23"/>
+        </w:rPr>
+        <w:t>}</w:t>
+      </w:r>
+    </w:p>
+    <w:p>
+      <w:pPr>
+        <w:spacing w:line="240" w:lineRule="auto"/>
+        <w:rPr>
+          <w:rFonts w:eastAsia="Times New Roman" w:cs="Times New Roman"/>
+          <w:sz w:val="24"/>
+          <w:szCs w:val="24"/>
+        </w:rPr>
+      </w:pPr>
+    </w:p>
+    <w:p>
+      <w:pPr>
+        <w:spacing w:line="240" w:lineRule="auto"/>
+        <w:rPr>
+          <w:rFonts w:eastAsia="Times New Roman" w:cs="Times New Roman"/>
+          <w:sz w:val="24"/>
+          <w:szCs w:val="24"/>
+        </w:rPr>
+      </w:pPr>
+      <w:r>
+        <w:rPr>
+          <w:rFonts w:eastAsia="Times New Roman" w:cs="Times New Roman"/>
+          <w:b/>
+          <w:bCs/>
+          <w:color w:val="000000"/>
+          <w:sz w:val="23"/>
+          <w:szCs w:val="23"/>
+        </w:rPr>
+        <w:t>Indentation:</w:t>
+      </w:r>
+    </w:p>
+    <w:p>
+      <w:pPr>
+        <w:spacing w:line="240" w:lineRule="auto"/>
+        <w:rPr>
+          <w:rFonts w:eastAsia="Times New Roman" w:cs="Times New Roman"/>
+          <w:sz w:val="24"/>
+          <w:szCs w:val="24"/>
+        </w:rPr>
+      </w:pPr>
+      <w:r>
+        <w:rPr>
+          <w:rFonts w:eastAsia="Times New Roman" w:cs="Times New Roman"/>
+          <w:color w:val="000000"/>
+          <w:sz w:val="23"/>
+          <w:szCs w:val="23"/>
+        </w:rPr>
+        <w:t>1 tab per pair of curly braces</w:t>
+      </w:r>
+    </w:p>
+    <w:p>
+      <w:pPr>
+        <w:spacing w:line="240" w:lineRule="auto"/>
+        <w:rPr>
+          <w:rFonts w:eastAsia="Times New Roman" w:cs="Times New Roman"/>
+          <w:sz w:val="24"/>
+          <w:szCs w:val="24"/>
+        </w:rPr>
+      </w:pPr>
+    </w:p>
+    <w:p>
+      <w:pPr>
+        <w:spacing w:line="240" w:lineRule="auto"/>
+        <w:rPr>
+          <w:rFonts w:eastAsia="Times New Roman" w:cs="Times New Roman"/>
+          <w:sz w:val="24"/>
+          <w:szCs w:val="24"/>
+        </w:rPr>
+      </w:pPr>
+      <w:r>
+        <w:rPr>
+          <w:rFonts w:eastAsia="Times New Roman" w:cs="Times New Roman"/>
+          <w:b/>
+          <w:bCs/>
+          <w:color w:val="000000"/>
+          <w:sz w:val="23"/>
+          <w:szCs w:val="23"/>
+        </w:rPr>
+        <w:t>Variable names:</w:t>
+      </w:r>
+    </w:p>
+    <w:p>
+      <w:pPr>
+        <w:spacing w:line="240" w:lineRule="auto"/>
+        <w:rPr>
+          <w:rFonts w:eastAsia="Times New Roman" w:cs="Times New Roman"/>
+          <w:sz w:val="24"/>
+          <w:szCs w:val="24"/>
+        </w:rPr>
+      </w:pPr>
+      <w:r>
+        <w:rPr>
+          <w:rFonts w:eastAsia="Times New Roman" w:cs="Times New Roman"/>
+          <w:color w:val="000000"/>
+          <w:sz w:val="23"/>
+          <w:szCs w:val="23"/>
+        </w:rPr>
+        <w:t>private _variableName</w:t>
+      </w:r>
+    </w:p>
+    <w:p>
+      <w:pPr>
+        <w:spacing w:line="240" w:lineRule="auto"/>
+        <w:rPr>
+          <w:rFonts w:eastAsia="Times New Roman" w:cs="Times New Roman"/>
+          <w:sz w:val="24"/>
+          <w:szCs w:val="24"/>
+        </w:rPr>
+      </w:pPr>
+      <w:r>
+        <w:rPr>
+          <w:rFonts w:eastAsia="Times New Roman" w:cs="Times New Roman"/>
+          <w:color w:val="000000"/>
+          <w:sz w:val="23"/>
+          <w:szCs w:val="23"/>
+        </w:rPr>
+        <w:t>public variableName</w:t>
+      </w:r>
+    </w:p>
+    <w:p>
+      <w:pPr>
+        <w:spacing w:line="240" w:lineRule="auto"/>
+        <w:rPr>
+          <w:rFonts w:eastAsia="Times New Roman" w:cs="Times New Roman"/>
+          <w:sz w:val="24"/>
+          <w:szCs w:val="24"/>
+        </w:rPr>
+      </w:pPr>
+    </w:p>
+    <w:p>
+      <w:pPr>
+        <w:spacing w:line="240" w:lineRule="auto"/>
         <w:rPr>
           <w:rFonts w:eastAsia="Times New Roman" w:cs="Times New Roman"/>
           <w:b/>
@@ -22762,241 +22686,18 @@
           <w:szCs w:val="23"/>
           <w:u w:val="single"/>
         </w:rPr>
-        <w:t>Coding standards</w:t>
-      </w:r>
-    </w:p>
-    <w:p>
-      <w:pPr>
-        <w:spacing w:line="240" w:lineRule="auto"/>
+      </w:pPr>
+      <w:r>
         <w:rPr>
           <w:rFonts w:eastAsia="Times New Roman" w:cs="Times New Roman"/>
+          <w:b/>
           <w:color w:val="000000"/>
           <w:sz w:val="23"/>
           <w:szCs w:val="23"/>
-        </w:rPr>
-      </w:pPr>
-      <w:r>
-        <w:rPr>
-          <w:rFonts w:eastAsia="Times New Roman" w:cs="Times New Roman"/>
-          <w:color w:val="000000"/>
-          <w:sz w:val="23"/>
-          <w:szCs w:val="23"/>
-        </w:rPr>
-        <w:t>Comment Convention:</w:t>
-      </w:r>
-    </w:p>
-    <w:p>
-      <w:pPr>
-        <w:spacing w:line="240" w:lineRule="auto"/>
-        <w:rPr>
-          <w:rFonts w:eastAsia="Times New Roman" w:cs="Times New Roman"/>
-          <w:sz w:val="24"/>
-          <w:szCs w:val="24"/>
-        </w:rPr>
-      </w:pPr>
-      <w:r>
-        <w:rPr>
-          <w:rFonts w:eastAsia="Times New Roman" w:cs="Times New Roman"/>
-          <w:color w:val="000000"/>
-          <w:sz w:val="23"/>
-          <w:szCs w:val="23"/>
-        </w:rPr>
-        <w:t>/**</w:t>
-      </w:r>
-    </w:p>
-    <w:p>
-      <w:pPr>
-        <w:spacing w:line="240" w:lineRule="auto"/>
-        <w:rPr>
-          <w:rFonts w:eastAsia="Times New Roman" w:cs="Times New Roman"/>
-          <w:sz w:val="24"/>
-          <w:szCs w:val="24"/>
-        </w:rPr>
-      </w:pPr>
-      <w:r>
-        <w:rPr>
-          <w:rFonts w:eastAsia="Times New Roman" w:cs="Times New Roman"/>
-          <w:color w:val="000000"/>
-          <w:sz w:val="23"/>
-          <w:szCs w:val="23"/>
-        </w:rPr>
-        <w:t>* Comment goes here</w:t>
-      </w:r>
-    </w:p>
-    <w:p>
-      <w:pPr>
-        <w:spacing w:line="240" w:lineRule="auto"/>
-        <w:rPr>
-          <w:rFonts w:eastAsia="Times New Roman" w:cs="Times New Roman"/>
-          <w:sz w:val="24"/>
-          <w:szCs w:val="24"/>
-        </w:rPr>
-      </w:pPr>
-      <w:r>
-        <w:rPr>
-          <w:rFonts w:eastAsia="Times New Roman" w:cs="Times New Roman"/>
-          <w:color w:val="000000"/>
-          <w:sz w:val="23"/>
-          <w:szCs w:val="23"/>
-        </w:rPr>
-        <w:t xml:space="preserve">* </w:t>
-      </w:r>
-      <w:proofErr w:type="gramStart"/>
-      <w:r>
-        <w:rPr>
-          <w:rFonts w:eastAsia="Times New Roman" w:cs="Times New Roman"/>
-          <w:color w:val="000000"/>
-          <w:sz w:val="23"/>
-          <w:szCs w:val="23"/>
-        </w:rPr>
-        <w:t>and</w:t>
-      </w:r>
-      <w:proofErr w:type="gramEnd"/>
-      <w:r>
-        <w:rPr>
-          <w:rFonts w:eastAsia="Times New Roman" w:cs="Times New Roman"/>
-          <w:color w:val="000000"/>
-          <w:sz w:val="23"/>
-          <w:szCs w:val="23"/>
-        </w:rPr>
-        <w:t xml:space="preserve"> here</w:t>
-      </w:r>
-    </w:p>
-    <w:p>
-      <w:pPr>
-        <w:spacing w:line="240" w:lineRule="auto"/>
-        <w:rPr>
-          <w:rFonts w:eastAsia="Times New Roman" w:cs="Times New Roman"/>
-          <w:sz w:val="24"/>
-          <w:szCs w:val="24"/>
-        </w:rPr>
-      </w:pPr>
-      <w:r>
-        <w:rPr>
-          <w:rFonts w:eastAsia="Times New Roman" w:cs="Times New Roman"/>
-          <w:color w:val="000000"/>
-          <w:sz w:val="23"/>
-          <w:szCs w:val="23"/>
-        </w:rPr>
-        <w:t>*/</w:t>
-      </w:r>
-    </w:p>
-    <w:p>
-      <w:pPr>
-        <w:spacing w:line="240" w:lineRule="auto"/>
-        <w:rPr>
-          <w:rFonts w:eastAsia="Times New Roman" w:cs="Times New Roman"/>
-          <w:sz w:val="24"/>
-          <w:szCs w:val="24"/>
-        </w:rPr>
-      </w:pPr>
-      <w:proofErr w:type="gramStart"/>
-      <w:r>
-        <w:rPr>
-          <w:rFonts w:eastAsia="Times New Roman" w:cs="Times New Roman"/>
-          <w:color w:val="000000"/>
-          <w:sz w:val="23"/>
-          <w:szCs w:val="23"/>
-        </w:rPr>
-        <w:t>fun()</w:t>
-      </w:r>
-      <w:proofErr w:type="gramEnd"/>
-      <w:r>
-        <w:rPr>
-          <w:rFonts w:eastAsia="Times New Roman" w:cs="Times New Roman"/>
-          <w:color w:val="000000"/>
-          <w:sz w:val="23"/>
-          <w:szCs w:val="23"/>
-        </w:rPr>
-        <w:t xml:space="preserve"> </w:t>
-      </w:r>
-    </w:p>
-    <w:p>
-      <w:pPr>
-        <w:spacing w:line="240" w:lineRule="auto"/>
-        <w:rPr>
-          <w:rFonts w:eastAsia="Times New Roman" w:cs="Times New Roman"/>
-          <w:sz w:val="24"/>
-          <w:szCs w:val="24"/>
-        </w:rPr>
-      </w:pPr>
-      <w:r>
-        <w:rPr>
-          <w:rFonts w:eastAsia="Times New Roman" w:cs="Times New Roman"/>
-          <w:color w:val="000000"/>
-          <w:sz w:val="23"/>
-          <w:szCs w:val="23"/>
-        </w:rPr>
-        <w:t>{</w:t>
-      </w:r>
-    </w:p>
-    <w:p>
-      <w:pPr>
-        <w:spacing w:line="240" w:lineRule="auto"/>
-        <w:rPr>
-          <w:rFonts w:eastAsia="Times New Roman" w:cs="Times New Roman"/>
-          <w:sz w:val="24"/>
-          <w:szCs w:val="24"/>
-        </w:rPr>
-      </w:pPr>
-      <w:r>
-        <w:rPr>
-          <w:rFonts w:eastAsia="Times New Roman" w:cs="Times New Roman"/>
-          <w:color w:val="000000"/>
-          <w:sz w:val="23"/>
-          <w:szCs w:val="23"/>
-        </w:rPr>
-        <w:tab/>
-      </w:r>
-      <w:proofErr w:type="gramStart"/>
-      <w:r>
-        <w:rPr>
-          <w:rFonts w:eastAsia="Times New Roman" w:cs="Times New Roman"/>
-          <w:color w:val="000000"/>
-          <w:sz w:val="23"/>
-          <w:szCs w:val="23"/>
-        </w:rPr>
-        <w:t>random</w:t>
-      </w:r>
-      <w:proofErr w:type="gramEnd"/>
-      <w:r>
-        <w:rPr>
-          <w:rFonts w:eastAsia="Times New Roman" w:cs="Times New Roman"/>
-          <w:color w:val="000000"/>
-          <w:sz w:val="23"/>
-          <w:szCs w:val="23"/>
-        </w:rPr>
-        <w:t xml:space="preserve"> code</w:t>
-      </w:r>
-    </w:p>
-    <w:p>
-      <w:pPr>
-        <w:spacing w:line="240" w:lineRule="auto"/>
-        <w:rPr>
-          <w:rFonts w:eastAsia="Times New Roman" w:cs="Times New Roman"/>
-          <w:sz w:val="24"/>
-          <w:szCs w:val="24"/>
-        </w:rPr>
-      </w:pPr>
-      <w:r>
-        <w:rPr>
-          <w:rFonts w:eastAsia="Times New Roman" w:cs="Times New Roman"/>
-          <w:color w:val="000000"/>
-          <w:sz w:val="23"/>
-          <w:szCs w:val="23"/>
-        </w:rPr>
-        <w:t>}</w:t>
-      </w:r>
-    </w:p>
-    <w:p>
-      <w:pPr>
-        <w:spacing w:line="240" w:lineRule="auto"/>
-        <w:rPr>
-          <w:rFonts w:eastAsia="Times New Roman" w:cs="Times New Roman"/>
-          <w:sz w:val="24"/>
-          <w:szCs w:val="24"/>
-        </w:rPr>
-      </w:pPr>
+          <w:u w:val="single"/>
+        </w:rPr>
+        <w:t>Reports:</w:t>
+      </w:r>
     </w:p>
     <w:p>
       <w:pPr>
@@ -23016,18 +22717,8 @@
           <w:sz w:val="23"/>
           <w:szCs w:val="23"/>
         </w:rPr>
-        <w:t>Indentation:</w:t>
-      </w:r>
-    </w:p>
-    <w:p>
-      <w:pPr>
-        <w:spacing w:line="240" w:lineRule="auto"/>
-        <w:rPr>
-          <w:rFonts w:eastAsia="Times New Roman" w:cs="Times New Roman"/>
-          <w:sz w:val="24"/>
-          <w:szCs w:val="24"/>
-        </w:rPr>
-      </w:pPr>
+        <w:t>Matthew:</w:t>
+      </w:r>
       <w:r>
         <w:rPr>
           <w:rFonts w:eastAsia="Times New Roman" w:cs="Times New Roman"/>
@@ -23035,18 +22726,9 @@
           <w:sz w:val="23"/>
           <w:szCs w:val="23"/>
         </w:rPr>
-        <w:t>1 tab per pair of curly braces</w:t>
-      </w:r>
-    </w:p>
-    <w:p>
-      <w:pPr>
-        <w:spacing w:line="240" w:lineRule="auto"/>
-        <w:rPr>
-          <w:rFonts w:eastAsia="Times New Roman" w:cs="Times New Roman"/>
-          <w:sz w:val="24"/>
-          <w:szCs w:val="24"/>
-        </w:rPr>
-      </w:pPr>
+        <w:tab/>
+        <w:t>Feasibility report &amp; Initial System Design</w:t>
+      </w:r>
     </w:p>
     <w:p>
       <w:pPr>
@@ -23066,19 +22748,19 @@
           <w:sz w:val="23"/>
           <w:szCs w:val="23"/>
         </w:rPr>
-        <w:t>Variable names:</w:t>
-      </w:r>
-    </w:p>
-    <w:p>
-      <w:pPr>
-        <w:spacing w:line="240" w:lineRule="auto"/>
+        <w:t>Andy:</w:t>
+      </w:r>
+      <w:r>
         <w:rPr>
           <w:rFonts w:eastAsia="Times New Roman" w:cs="Times New Roman"/>
-          <w:sz w:val="24"/>
-          <w:szCs w:val="24"/>
-        </w:rPr>
-      </w:pPr>
-      <w:proofErr w:type="gramStart"/>
+          <w:b/>
+          <w:bCs/>
+          <w:color w:val="000000"/>
+          <w:sz w:val="23"/>
+          <w:szCs w:val="23"/>
+        </w:rPr>
+        <w:tab/>
+      </w:r>
       <w:r>
         <w:rPr>
           <w:rFonts w:eastAsia="Times New Roman" w:cs="Times New Roman"/>
@@ -23086,9 +22768,9 @@
           <w:sz w:val="23"/>
           <w:szCs w:val="23"/>
         </w:rPr>
-        <w:t>private</w:t>
-      </w:r>
-      <w:proofErr w:type="gramEnd"/>
+        <w:tab/>
+        <w:t>Project Plan &amp; Initial Object Design</w:t>
+      </w:r>
       <w:r>
         <w:rPr>
           <w:rFonts w:eastAsia="Times New Roman" w:cs="Times New Roman"/>
@@ -23096,60 +22778,8 @@
           <w:sz w:val="23"/>
           <w:szCs w:val="23"/>
         </w:rPr>
-        <w:t xml:space="preserve"> _</w:t>
-      </w:r>
-      <w:proofErr w:type="spellStart"/>
-      <w:r>
-        <w:rPr>
-          <w:rFonts w:eastAsia="Times New Roman" w:cs="Times New Roman"/>
-          <w:color w:val="000000"/>
-          <w:sz w:val="23"/>
-          <w:szCs w:val="23"/>
-        </w:rPr>
-        <w:t>variableName</w:t>
-      </w:r>
-      <w:proofErr w:type="spellEnd"/>
-    </w:p>
-    <w:p>
-      <w:pPr>
-        <w:spacing w:line="240" w:lineRule="auto"/>
-        <w:rPr>
-          <w:rFonts w:eastAsia="Times New Roman" w:cs="Times New Roman"/>
-          <w:sz w:val="24"/>
-          <w:szCs w:val="24"/>
-        </w:rPr>
-      </w:pPr>
-      <w:proofErr w:type="gramStart"/>
-      <w:r>
-        <w:rPr>
-          <w:rFonts w:eastAsia="Times New Roman" w:cs="Times New Roman"/>
-          <w:color w:val="000000"/>
-          <w:sz w:val="23"/>
-          <w:szCs w:val="23"/>
-        </w:rPr>
-        <w:t>public</w:t>
-      </w:r>
-      <w:proofErr w:type="gramEnd"/>
-      <w:r>
-        <w:rPr>
-          <w:rFonts w:eastAsia="Times New Roman" w:cs="Times New Roman"/>
-          <w:color w:val="000000"/>
-          <w:sz w:val="23"/>
-          <w:szCs w:val="23"/>
-        </w:rPr>
-        <w:t xml:space="preserve"> </w:t>
-      </w:r>
-      <w:proofErr w:type="spellStart"/>
-      <w:r>
-        <w:rPr>
-          <w:rFonts w:eastAsia="Times New Roman" w:cs="Times New Roman"/>
-          <w:color w:val="000000"/>
-          <w:sz w:val="23"/>
-          <w:szCs w:val="23"/>
-        </w:rPr>
-        <w:t>variableName</w:t>
-      </w:r>
-      <w:proofErr w:type="spellEnd"/>
+        <w:tab/>
+      </w:r>
     </w:p>
     <w:p>
       <w:pPr>
@@ -23182,7 +22812,7 @@
           <w:szCs w:val="23"/>
           <w:u w:val="single"/>
         </w:rPr>
-        <w:t>Reports:</w:t>
+        <w:t>Read up on:</w:t>
       </w:r>
     </w:p>
     <w:p>
@@ -23194,17 +22824,6 @@
           <w:szCs w:val="24"/>
         </w:rPr>
       </w:pPr>
-      <w:r>
-        <w:rPr>
-          <w:rFonts w:eastAsia="Times New Roman" w:cs="Times New Roman"/>
-          <w:b/>
-          <w:bCs/>
-          <w:color w:val="000000"/>
-          <w:sz w:val="23"/>
-          <w:szCs w:val="23"/>
-        </w:rPr>
-        <w:t>Matthew:</w:t>
-      </w:r>
       <w:r>
         <w:rPr>
           <w:rFonts w:eastAsia="Times New Roman" w:cs="Times New Roman"/>
@@ -23212,132 +22831,7 @@
           <w:sz w:val="23"/>
           <w:szCs w:val="23"/>
         </w:rPr>
-        <w:tab/>
-        <w:t>Feasibility report &amp; Initial System Design</w:t>
-      </w:r>
-    </w:p>
-    <w:p>
-      <w:pPr>
-        <w:spacing w:line="240" w:lineRule="auto"/>
-        <w:rPr>
-          <w:rFonts w:eastAsia="Times New Roman" w:cs="Times New Roman"/>
-          <w:sz w:val="24"/>
-          <w:szCs w:val="24"/>
-        </w:rPr>
-      </w:pPr>
-      <w:r>
-        <w:rPr>
-          <w:rFonts w:eastAsia="Times New Roman" w:cs="Times New Roman"/>
-          <w:b/>
-          <w:bCs/>
-          <w:color w:val="000000"/>
-          <w:sz w:val="23"/>
-          <w:szCs w:val="23"/>
-        </w:rPr>
-        <w:t>Andy:</w:t>
-      </w:r>
-      <w:r>
-        <w:rPr>
-          <w:rFonts w:eastAsia="Times New Roman" w:cs="Times New Roman"/>
-          <w:b/>
-          <w:bCs/>
-          <w:color w:val="000000"/>
-          <w:sz w:val="23"/>
-          <w:szCs w:val="23"/>
-        </w:rPr>
-        <w:tab/>
-      </w:r>
-      <w:r>
-        <w:rPr>
-          <w:rFonts w:eastAsia="Times New Roman" w:cs="Times New Roman"/>
-          <w:color w:val="000000"/>
-          <w:sz w:val="23"/>
-          <w:szCs w:val="23"/>
-        </w:rPr>
-        <w:tab/>
-        <w:t>Project Plan &amp; Initial Object Design</w:t>
-      </w:r>
-      <w:r>
-        <w:rPr>
-          <w:rFonts w:eastAsia="Times New Roman" w:cs="Times New Roman"/>
-          <w:color w:val="000000"/>
-          <w:sz w:val="23"/>
-          <w:szCs w:val="23"/>
-        </w:rPr>
-        <w:tab/>
-      </w:r>
-    </w:p>
-    <w:p>
-      <w:pPr>
-        <w:spacing w:line="240" w:lineRule="auto"/>
-        <w:rPr>
-          <w:rFonts w:eastAsia="Times New Roman" w:cs="Times New Roman"/>
-          <w:sz w:val="24"/>
-          <w:szCs w:val="24"/>
-        </w:rPr>
-      </w:pPr>
-    </w:p>
-    <w:p>
-      <w:pPr>
-        <w:spacing w:line="240" w:lineRule="auto"/>
-        <w:rPr>
-          <w:rFonts w:eastAsia="Times New Roman" w:cs="Times New Roman"/>
-          <w:b/>
-          <w:color w:val="000000"/>
-          <w:sz w:val="23"/>
-          <w:szCs w:val="23"/>
-          <w:u w:val="single"/>
-        </w:rPr>
-      </w:pPr>
-      <w:r>
-        <w:rPr>
-          <w:rFonts w:eastAsia="Times New Roman" w:cs="Times New Roman"/>
-          <w:b/>
-          <w:color w:val="000000"/>
-          <w:sz w:val="23"/>
-          <w:szCs w:val="23"/>
-          <w:u w:val="single"/>
-        </w:rPr>
-        <w:t>Read up on:</w:t>
-      </w:r>
-    </w:p>
-    <w:p>
-      <w:pPr>
-        <w:spacing w:line="240" w:lineRule="auto"/>
-        <w:rPr>
-          <w:rFonts w:eastAsia="Times New Roman" w:cs="Times New Roman"/>
-          <w:sz w:val="24"/>
-          <w:szCs w:val="24"/>
-        </w:rPr>
-      </w:pPr>
-      <w:r>
-        <w:rPr>
-          <w:rFonts w:eastAsia="Times New Roman" w:cs="Times New Roman"/>
-          <w:color w:val="000000"/>
-          <w:sz w:val="23"/>
-          <w:szCs w:val="23"/>
-        </w:rPr>
-        <w:t xml:space="preserve">Android </w:t>
-      </w:r>
-      <w:proofErr w:type="spellStart"/>
-      <w:r>
-        <w:rPr>
-          <w:rFonts w:eastAsia="Times New Roman" w:cs="Times New Roman"/>
-          <w:color w:val="000000"/>
-          <w:sz w:val="23"/>
-          <w:szCs w:val="23"/>
-        </w:rPr>
-        <w:t>BlueTooth</w:t>
-      </w:r>
-      <w:proofErr w:type="spellEnd"/>
-      <w:r>
-        <w:rPr>
-          <w:rFonts w:eastAsia="Times New Roman" w:cs="Times New Roman"/>
-          <w:color w:val="000000"/>
-          <w:sz w:val="23"/>
-          <w:szCs w:val="23"/>
-        </w:rPr>
-        <w:t xml:space="preserve"> library</w:t>
+        <w:t>Android BlueTooth library</w:t>
       </w:r>
     </w:p>
     <w:p>
@@ -23526,19 +23020,8 @@
           <w:sz w:val="23"/>
           <w:szCs w:val="23"/>
         </w:rPr>
-        <w:t xml:space="preserve"> </w:t>
-      </w:r>
-      <w:proofErr w:type="spellStart"/>
-      <w:r>
-        <w:rPr>
-          <w:rFonts w:eastAsia="Times New Roman" w:cs="Times New Roman"/>
-          <w:color w:val="000000"/>
-          <w:sz w:val="23"/>
-          <w:szCs w:val="23"/>
-        </w:rPr>
-        <w:t>Borras</w:t>
-      </w:r>
-      <w:proofErr w:type="spellEnd"/>
+        <w:t xml:space="preserve"> Borras</w:t>
+      </w:r>
       <w:r>
         <w:rPr>
           <w:rFonts w:eastAsia="Times New Roman" w:cs="Times New Roman"/>
@@ -23661,7 +23144,7 @@
       </w:pPr>
     </w:p>
     <w:sectPr>
-      <w:headerReference w:type="default" r:id="rId32"/>
+      <w:headerReference w:type="default" r:id="rId33"/>
       <w:pgSz w:w="12240" w:h="15840"/>
       <w:pgMar w:top="1440" w:right="1440" w:bottom="1440" w:left="1440" w:header="720" w:footer="720" w:gutter="0"/>
       <w:pgNumType w:start="1"/>
@@ -23756,7 +23239,7 @@
           <w:rPr>
             <w:noProof/>
           </w:rPr>
-          <w:t>iii</w:t>
+          <w:t xml:space="preserve"> </w:t>
         </w:r>
         <w:r>
           <w:rPr>
@@ -23862,7 +23345,7 @@
           <w:rPr>
             <w:noProof/>
           </w:rPr>
-          <w:t>43</w:t>
+          <w:t>17</w:t>
         </w:r>
         <w:r>
           <w:fldChar w:fldCharType="end"/>
@@ -29440,7 +28923,7 @@
 </file>
 
 <file path=customXml/itemProps1.xml><?xml version="1.0" encoding="utf-8"?>
-<ds:datastoreItem xmlns:ds="http://schemas.openxmlformats.org/officeDocument/2006/customXml" ds:itemID="{D164D4AD-51E0-44F3-B53F-FE3DDFBF97EE}">
+<ds:datastoreItem xmlns:ds="http://schemas.openxmlformats.org/officeDocument/2006/customXml" ds:itemID="{FBDEE719-A088-4472-B2DF-422CA7971899}">
   <ds:schemaRefs>
     <ds:schemaRef ds:uri="http://schemas.openxmlformats.org/officeDocument/2006/bibliography"/>
   </ds:schemaRefs>

</xml_diff>